<commit_message>
aufgabe 1 d gelöst
</commit_message>
<xml_diff>
--- a/Labor 1/Protokollvorlage Labor 1.docx
+++ b/Labor 1/Protokollvorlage Labor 1.docx
@@ -3974,13 +3974,7 @@
           <w:rPr>
             <w:rFonts w:ascii="Cambria Math" w:hAnsi="Cambria Math"/>
           </w:rPr>
-          <m:t>⋅U</m:t>
-        </m:r>
-        <m:r>
-          <w:rPr>
-            <w:rFonts w:ascii="Cambria Math" w:hAnsi="Cambria Math"/>
-          </w:rPr>
-          <m:t>-</m:t>
+          <m:t>⋅U-</m:t>
         </m:r>
         <m:f>
           <m:fPr>
@@ -4084,14 +4078,223 @@
           <w:rPr>
             <w:rFonts w:ascii="Cambria Math" w:hAnsi="Cambria Math"/>
           </w:rPr>
-          <m:t>⋅U</m:t>
+          <m:t>⋅U=U⋅(</m:t>
+        </m:r>
+        <m:f>
+          <m:fPr>
+            <m:ctrlPr>
+              <w:rPr>
+                <w:rFonts w:ascii="Cambria Math" w:hAnsi="Cambria Math"/>
+                <w:i/>
+              </w:rPr>
+            </m:ctrlPr>
+          </m:fPr>
+          <m:num>
+            <m:sSub>
+              <m:sSubPr>
+                <m:ctrlPr>
+                  <w:rPr>
+                    <w:rFonts w:ascii="Cambria Math" w:hAnsi="Cambria Math"/>
+                    <w:i/>
+                  </w:rPr>
+                </m:ctrlPr>
+              </m:sSubPr>
+              <m:e>
+                <m:r>
+                  <w:rPr>
+                    <w:rFonts w:ascii="Cambria Math" w:hAnsi="Cambria Math"/>
+                  </w:rPr>
+                  <m:t>R</m:t>
+                </m:r>
+              </m:e>
+              <m:sub>
+                <m:r>
+                  <w:rPr>
+                    <w:rFonts w:ascii="Cambria Math" w:hAnsi="Cambria Math"/>
+                  </w:rPr>
+                  <m:t>3</m:t>
+                </m:r>
+              </m:sub>
+            </m:sSub>
+          </m:num>
+          <m:den>
+            <m:sSub>
+              <m:sSubPr>
+                <m:ctrlPr>
+                  <w:rPr>
+                    <w:rFonts w:ascii="Cambria Math" w:hAnsi="Cambria Math"/>
+                    <w:i/>
+                  </w:rPr>
+                </m:ctrlPr>
+              </m:sSubPr>
+              <m:e>
+                <m:r>
+                  <w:rPr>
+                    <w:rFonts w:ascii="Cambria Math" w:hAnsi="Cambria Math"/>
+                  </w:rPr>
+                  <m:t>R</m:t>
+                </m:r>
+              </m:e>
+              <m:sub>
+                <m:r>
+                  <w:rPr>
+                    <w:rFonts w:ascii="Cambria Math" w:hAnsi="Cambria Math"/>
+                  </w:rPr>
+                  <m:t>3</m:t>
+                </m:r>
+              </m:sub>
+            </m:sSub>
+            <m:r>
+              <w:rPr>
+                <w:rFonts w:ascii="Cambria Math" w:hAnsi="Cambria Math"/>
+              </w:rPr>
+              <m:t>+</m:t>
+            </m:r>
+            <m:sSub>
+              <m:sSubPr>
+                <m:ctrlPr>
+                  <w:rPr>
+                    <w:rFonts w:ascii="Cambria Math" w:hAnsi="Cambria Math"/>
+                    <w:i/>
+                  </w:rPr>
+                </m:ctrlPr>
+              </m:sSubPr>
+              <m:e>
+                <m:r>
+                  <w:rPr>
+                    <w:rFonts w:ascii="Cambria Math" w:hAnsi="Cambria Math"/>
+                  </w:rPr>
+                  <m:t>R</m:t>
+                </m:r>
+              </m:e>
+              <m:sub>
+                <m:r>
+                  <w:rPr>
+                    <w:rFonts w:ascii="Cambria Math" w:hAnsi="Cambria Math"/>
+                  </w:rPr>
+                  <m:t>4</m:t>
+                </m:r>
+              </m:sub>
+            </m:sSub>
+          </m:den>
+        </m:f>
+        <m:r>
+          <w:rPr>
+            <w:rFonts w:ascii="Cambria Math" w:hAnsi="Cambria Math"/>
+          </w:rPr>
+          <m:t>-</m:t>
+        </m:r>
+        <m:f>
+          <m:fPr>
+            <m:ctrlPr>
+              <w:rPr>
+                <w:rFonts w:ascii="Cambria Math" w:hAnsi="Cambria Math"/>
+                <w:i/>
+              </w:rPr>
+            </m:ctrlPr>
+          </m:fPr>
+          <m:num>
+            <m:sSub>
+              <m:sSubPr>
+                <m:ctrlPr>
+                  <w:rPr>
+                    <w:rFonts w:ascii="Cambria Math" w:hAnsi="Cambria Math"/>
+                    <w:i/>
+                  </w:rPr>
+                </m:ctrlPr>
+              </m:sSubPr>
+              <m:e>
+                <m:r>
+                  <w:rPr>
+                    <w:rFonts w:ascii="Cambria Math" w:hAnsi="Cambria Math"/>
+                  </w:rPr>
+                  <m:t>R</m:t>
+                </m:r>
+              </m:e>
+              <m:sub>
+                <m:r>
+                  <w:rPr>
+                    <w:rFonts w:ascii="Cambria Math" w:hAnsi="Cambria Math"/>
+                  </w:rPr>
+                  <m:t>1</m:t>
+                </m:r>
+              </m:sub>
+            </m:sSub>
+          </m:num>
+          <m:den>
+            <m:sSub>
+              <m:sSubPr>
+                <m:ctrlPr>
+                  <w:rPr>
+                    <w:rFonts w:ascii="Cambria Math" w:hAnsi="Cambria Math"/>
+                    <w:i/>
+                  </w:rPr>
+                </m:ctrlPr>
+              </m:sSubPr>
+              <m:e>
+                <m:r>
+                  <w:rPr>
+                    <w:rFonts w:ascii="Cambria Math" w:hAnsi="Cambria Math"/>
+                  </w:rPr>
+                  <m:t>R</m:t>
+                </m:r>
+              </m:e>
+              <m:sub>
+                <m:r>
+                  <w:rPr>
+                    <w:rFonts w:ascii="Cambria Math" w:hAnsi="Cambria Math"/>
+                  </w:rPr>
+                  <m:t>1</m:t>
+                </m:r>
+              </m:sub>
+            </m:sSub>
+            <m:r>
+              <w:rPr>
+                <w:rFonts w:ascii="Cambria Math" w:hAnsi="Cambria Math"/>
+              </w:rPr>
+              <m:t>+</m:t>
+            </m:r>
+            <m:sSub>
+              <m:sSubPr>
+                <m:ctrlPr>
+                  <w:rPr>
+                    <w:rFonts w:ascii="Cambria Math" w:hAnsi="Cambria Math"/>
+                    <w:i/>
+                  </w:rPr>
+                </m:ctrlPr>
+              </m:sSubPr>
+              <m:e>
+                <m:r>
+                  <w:rPr>
+                    <w:rFonts w:ascii="Cambria Math" w:hAnsi="Cambria Math"/>
+                  </w:rPr>
+                  <m:t>R</m:t>
+                </m:r>
+              </m:e>
+              <m:sub>
+                <m:r>
+                  <w:rPr>
+                    <w:rFonts w:ascii="Cambria Math" w:hAnsi="Cambria Math"/>
+                  </w:rPr>
+                  <m:t>2</m:t>
+                </m:r>
+              </m:sub>
+            </m:sSub>
+          </m:den>
+        </m:f>
+        <m:r>
+          <w:rPr>
+            <w:rFonts w:ascii="Cambria Math" w:hAnsi="Cambria Math"/>
+          </w:rPr>
+          <m:t>)</m:t>
         </m:r>
       </m:oMath>
       <w:r>
         <w:t xml:space="preserve">    </w:t>
       </w:r>
-      <w:bookmarkStart w:id="0" w:name="_GoBack"/>
-      <w:bookmarkEnd w:id="0"/>
+      <w:r>
+        <w:t>(9*)</w:t>
+      </w:r>
     </w:p>
     <w:p>
       <w:pPr>
@@ -4238,6 +4441,379 @@
       </w:r>
     </w:p>
     <w:p>
+      <w:r>
+        <w:rPr>
+          <w:noProof/>
+        </w:rPr>
+        <mc:AlternateContent>
+          <mc:Choice Requires="wps">
+            <w:drawing>
+              <wp:anchor distT="0" distB="0" distL="114300" distR="114300" simplePos="0" relativeHeight="251664384" behindDoc="0" locked="0" layoutInCell="1" allowOverlap="1">
+                <wp:simplePos x="0" y="0"/>
+                <wp:positionH relativeFrom="column">
+                  <wp:posOffset>3172037</wp:posOffset>
+                </wp:positionH>
+                <wp:positionV relativeFrom="paragraph">
+                  <wp:posOffset>2515446</wp:posOffset>
+                </wp:positionV>
+                <wp:extent cx="1392767" cy="207433"/>
+                <wp:effectExtent l="0" t="0" r="17145" b="21590"/>
+                <wp:wrapNone/>
+                <wp:docPr id="11" name="Textfeld 11"/>
+                <wp:cNvGraphicFramePr/>
+                <a:graphic xmlns:a="http://schemas.openxmlformats.org/drawingml/2006/main">
+                  <a:graphicData uri="http://schemas.microsoft.com/office/word/2010/wordprocessingShape">
+                    <wps:wsp>
+                      <wps:cNvSpPr txBox="1"/>
+                      <wps:spPr>
+                        <a:xfrm>
+                          <a:off x="0" y="0"/>
+                          <a:ext cx="1392767" cy="207433"/>
+                        </a:xfrm>
+                        <a:prstGeom prst="rect">
+                          <a:avLst/>
+                        </a:prstGeom>
+                        <a:solidFill>
+                          <a:schemeClr val="lt1"/>
+                        </a:solidFill>
+                        <a:ln w="6350">
+                          <a:solidFill>
+                            <a:prstClr val="black"/>
+                          </a:solidFill>
+                        </a:ln>
+                      </wps:spPr>
+                      <wps:txbx>
+                        <w:txbxContent>
+                          <w:p>
+                            <w:pPr>
+                              <w:rPr>
+                                <w:sz w:val="16"/>
+                                <w:szCs w:val="16"/>
+                              </w:rPr>
+                            </w:pPr>
+                            <w:r>
+                              <w:rPr>
+                                <w:sz w:val="16"/>
+                                <w:szCs w:val="16"/>
+                              </w:rPr>
+                              <w:t>Temperatur in °C</w:t>
+                            </w:r>
+                          </w:p>
+                        </w:txbxContent>
+                      </wps:txbx>
+                      <wps:bodyPr rot="0" spcFirstLastPara="0" vertOverflow="overflow" horzOverflow="overflow" vert="horz" wrap="square" lIns="91440" tIns="45720" rIns="91440" bIns="45720" numCol="1" spcCol="0" rtlCol="0" fromWordArt="0" anchor="t" anchorCtr="0" forceAA="0" compatLnSpc="1">
+                        <a:prstTxWarp prst="textNoShape">
+                          <a:avLst/>
+                        </a:prstTxWarp>
+                        <a:noAutofit/>
+                      </wps:bodyPr>
+                    </wps:wsp>
+                  </a:graphicData>
+                </a:graphic>
+                <wp14:sizeRelH relativeFrom="margin">
+                  <wp14:pctWidth>0</wp14:pctWidth>
+                </wp14:sizeRelH>
+                <wp14:sizeRelV relativeFrom="margin">
+                  <wp14:pctHeight>0</wp14:pctHeight>
+                </wp14:sizeRelV>
+              </wp:anchor>
+            </w:drawing>
+          </mc:Choice>
+          <mc:Fallback>
+            <w:pict>
+              <v:shapetype id="_x0000_t202" coordsize="21600,21600" o:spt="202" path="m,l,21600r21600,l21600,xe">
+                <v:stroke joinstyle="miter"/>
+                <v:path gradientshapeok="t" o:connecttype="rect"/>
+              </v:shapetype>
+              <v:shape id="Textfeld 11" o:spid="_x0000_s1026" type="#_x0000_t202" style="position:absolute;margin-left:249.75pt;margin-top:198.05pt;width:109.65pt;height:16.35pt;z-index:251664384;visibility:visible;mso-wrap-style:square;mso-width-percent:0;mso-height-percent:0;mso-wrap-distance-left:9pt;mso-wrap-distance-top:0;mso-wrap-distance-right:9pt;mso-wrap-distance-bottom:0;mso-position-horizontal:absolute;mso-position-horizontal-relative:text;mso-position-vertical:absolute;mso-position-vertical-relative:text;mso-width-percent:0;mso-height-percent:0;mso-width-relative:margin;mso-height-relative:margin;v-text-anchor:top" o:gfxdata="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" fillcolor="white [3201]" strokeweight=".5pt">
+                <v:textbox>
+                  <w:txbxContent>
+                    <w:p>
+                      <w:pPr>
+                        <w:rPr>
+                          <w:sz w:val="16"/>
+                          <w:szCs w:val="16"/>
+                        </w:rPr>
+                      </w:pPr>
+                      <w:r>
+                        <w:rPr>
+                          <w:sz w:val="16"/>
+                          <w:szCs w:val="16"/>
+                        </w:rPr>
+                        <w:t>Temperatur in °C</w:t>
+                      </w:r>
+                    </w:p>
+                  </w:txbxContent>
+                </v:textbox>
+              </v:shape>
+            </w:pict>
+          </mc:Fallback>
+        </mc:AlternateContent>
+      </w:r>
+      <w:r>
+        <w:rPr>
+          <w:noProof/>
+        </w:rPr>
+        <mc:AlternateContent>
+          <mc:Choice Requires="wps">
+            <w:drawing>
+              <wp:anchor distT="0" distB="0" distL="114300" distR="114300" simplePos="0" relativeHeight="251663360" behindDoc="0" locked="0" layoutInCell="1" allowOverlap="1">
+                <wp:simplePos x="0" y="0"/>
+                <wp:positionH relativeFrom="column">
+                  <wp:posOffset>577215</wp:posOffset>
+                </wp:positionH>
+                <wp:positionV relativeFrom="paragraph">
+                  <wp:posOffset>38524</wp:posOffset>
+                </wp:positionV>
+                <wp:extent cx="914400" cy="254000"/>
+                <wp:effectExtent l="0" t="0" r="24765" b="12700"/>
+                <wp:wrapNone/>
+                <wp:docPr id="10" name="Textfeld 10"/>
+                <wp:cNvGraphicFramePr/>
+                <a:graphic xmlns:a="http://schemas.openxmlformats.org/drawingml/2006/main">
+                  <a:graphicData uri="http://schemas.microsoft.com/office/word/2010/wordprocessingShape">
+                    <wps:wsp>
+                      <wps:cNvSpPr txBox="1"/>
+                      <wps:spPr>
+                        <a:xfrm>
+                          <a:off x="0" y="0"/>
+                          <a:ext cx="914400" cy="254000"/>
+                        </a:xfrm>
+                        <a:prstGeom prst="rect">
+                          <a:avLst/>
+                        </a:prstGeom>
+                        <a:solidFill>
+                          <a:schemeClr val="lt1"/>
+                        </a:solidFill>
+                        <a:ln w="6350">
+                          <a:solidFill>
+                            <a:prstClr val="black"/>
+                          </a:solidFill>
+                        </a:ln>
+                      </wps:spPr>
+                      <wps:txbx>
+                        <w:txbxContent>
+                          <w:p>
+                            <w:pPr>
+                              <w:rPr>
+                                <w:sz w:val="16"/>
+                                <w:szCs w:val="16"/>
+                              </w:rPr>
+                            </w:pPr>
+                            <w:r>
+                              <w:rPr>
+                                <w:sz w:val="16"/>
+                                <w:szCs w:val="16"/>
+                              </w:rPr>
+                              <w:t>Brückenspannung in V</w:t>
+                            </w:r>
+                          </w:p>
+                        </w:txbxContent>
+                      </wps:txbx>
+                      <wps:bodyPr rot="0" spcFirstLastPara="0" vertOverflow="overflow" horzOverflow="overflow" vert="horz" wrap="none" lIns="91440" tIns="45720" rIns="91440" bIns="45720" numCol="1" spcCol="0" rtlCol="0" fromWordArt="0" anchor="t" anchorCtr="0" forceAA="0" compatLnSpc="1">
+                        <a:prstTxWarp prst="textNoShape">
+                          <a:avLst/>
+                        </a:prstTxWarp>
+                        <a:noAutofit/>
+                      </wps:bodyPr>
+                    </wps:wsp>
+                  </a:graphicData>
+                </a:graphic>
+                <wp14:sizeRelV relativeFrom="margin">
+                  <wp14:pctHeight>0</wp14:pctHeight>
+                </wp14:sizeRelV>
+              </wp:anchor>
+            </w:drawing>
+          </mc:Choice>
+          <mc:Fallback>
+            <w:pict>
+              <v:shape id="Textfeld 10" o:spid="_x0000_s1027" type="#_x0000_t202" style="position:absolute;margin-left:45.45pt;margin-top:3.05pt;width:1in;height:20pt;z-index:251663360;visibility:visible;mso-wrap-style:none;mso-height-percent:0;mso-wrap-distance-left:9pt;mso-wrap-distance-top:0;mso-wrap-distance-right:9pt;mso-wrap-distance-bottom:0;mso-position-horizontal:absolute;mso-position-horizontal-relative:text;mso-position-vertical:absolute;mso-position-vertical-relative:text;mso-height-percent:0;mso-height-relative:margin;v-text-anchor:top" o:gfxdata="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" fillcolor="white [3201]" strokeweight=".5pt">
+                <v:textbox>
+                  <w:txbxContent>
+                    <w:p>
+                      <w:pPr>
+                        <w:rPr>
+                          <w:sz w:val="16"/>
+                          <w:szCs w:val="16"/>
+                        </w:rPr>
+                      </w:pPr>
+                      <w:r>
+                        <w:rPr>
+                          <w:sz w:val="16"/>
+                          <w:szCs w:val="16"/>
+                        </w:rPr>
+                        <w:t>Brückenspannung in V</w:t>
+                      </w:r>
+                    </w:p>
+                  </w:txbxContent>
+                </v:textbox>
+              </v:shape>
+            </w:pict>
+          </mc:Fallback>
+        </mc:AlternateContent>
+      </w:r>
+      <w:r>
+        <w:rPr>
+          <w:noProof/>
+        </w:rPr>
+        <mc:AlternateContent>
+          <mc:Choice Requires="wps">
+            <w:drawing>
+              <wp:anchor distT="0" distB="0" distL="114300" distR="114300" simplePos="0" relativeHeight="251662336" behindDoc="0" locked="0" layoutInCell="1" allowOverlap="1">
+                <wp:simplePos x="0" y="0"/>
+                <wp:positionH relativeFrom="column">
+                  <wp:posOffset>497204</wp:posOffset>
+                </wp:positionH>
+                <wp:positionV relativeFrom="paragraph">
+                  <wp:posOffset>2299547</wp:posOffset>
+                </wp:positionV>
+                <wp:extent cx="4068233" cy="8466"/>
+                <wp:effectExtent l="0" t="57150" r="27940" b="86995"/>
+                <wp:wrapNone/>
+                <wp:docPr id="9" name="Gerade Verbindung mit Pfeil 9"/>
+                <wp:cNvGraphicFramePr/>
+                <a:graphic xmlns:a="http://schemas.openxmlformats.org/drawingml/2006/main">
+                  <a:graphicData uri="http://schemas.microsoft.com/office/word/2010/wordprocessingShape">
+                    <wps:wsp>
+                      <wps:cNvCnPr/>
+                      <wps:spPr>
+                        <a:xfrm>
+                          <a:off x="0" y="0"/>
+                          <a:ext cx="4068233" cy="8466"/>
+                        </a:xfrm>
+                        <a:prstGeom prst="straightConnector1">
+                          <a:avLst/>
+                        </a:prstGeom>
+                        <a:ln>
+                          <a:tailEnd type="triangle"/>
+                        </a:ln>
+                      </wps:spPr>
+                      <wps:style>
+                        <a:lnRef idx="1">
+                          <a:schemeClr val="dk1"/>
+                        </a:lnRef>
+                        <a:fillRef idx="0">
+                          <a:schemeClr val="dk1"/>
+                        </a:fillRef>
+                        <a:effectRef idx="0">
+                          <a:schemeClr val="dk1"/>
+                        </a:effectRef>
+                        <a:fontRef idx="minor">
+                          <a:schemeClr val="tx1"/>
+                        </a:fontRef>
+                      </wps:style>
+                      <wps:bodyPr/>
+                    </wps:wsp>
+                  </a:graphicData>
+                </a:graphic>
+              </wp:anchor>
+            </w:drawing>
+          </mc:Choice>
+          <mc:Fallback>
+            <w:pict>
+              <v:shapetype w14:anchorId="7AA0E4CF" id="_x0000_t32" coordsize="21600,21600" o:spt="32" o:oned="t" path="m,l21600,21600e" filled="f">
+                <v:path arrowok="t" fillok="f" o:connecttype="none"/>
+                <o:lock v:ext="edit" shapetype="t"/>
+              </v:shapetype>
+              <v:shape id="Gerade Verbindung mit Pfeil 9" o:spid="_x0000_s1026" type="#_x0000_t32" style="position:absolute;margin-left:39.15pt;margin-top:181.05pt;width:320.35pt;height:.65pt;z-index:251662336;visibility:visible;mso-wrap-style:square;mso-wrap-distance-left:9pt;mso-wrap-distance-top:0;mso-wrap-distance-right:9pt;mso-wrap-distance-bottom:0;mso-position-horizontal:absolute;mso-position-horizontal-relative:text;mso-position-vertical:absolute;mso-position-vertical-relative:text" o:gfxdata="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" strokecolor="black [3200]" strokeweight=".5pt">
+                <v:stroke endarrow="block" joinstyle="miter"/>
+              </v:shape>
+            </w:pict>
+          </mc:Fallback>
+        </mc:AlternateContent>
+      </w:r>
+      <w:r>
+        <w:rPr>
+          <w:noProof/>
+        </w:rPr>
+        <mc:AlternateContent>
+          <mc:Choice Requires="wps">
+            <w:drawing>
+              <wp:anchor distT="0" distB="0" distL="114300" distR="114300" simplePos="0" relativeHeight="251661312" behindDoc="0" locked="0" layoutInCell="1" allowOverlap="1">
+                <wp:simplePos x="0" y="0"/>
+                <wp:positionH relativeFrom="column">
+                  <wp:posOffset>501438</wp:posOffset>
+                </wp:positionH>
+                <wp:positionV relativeFrom="paragraph">
+                  <wp:posOffset>115147</wp:posOffset>
+                </wp:positionV>
+                <wp:extent cx="4234" cy="2171700"/>
+                <wp:effectExtent l="76200" t="38100" r="72390" b="19050"/>
+                <wp:wrapNone/>
+                <wp:docPr id="5" name="Gerade Verbindung mit Pfeil 5"/>
+                <wp:cNvGraphicFramePr/>
+                <a:graphic xmlns:a="http://schemas.openxmlformats.org/drawingml/2006/main">
+                  <a:graphicData uri="http://schemas.microsoft.com/office/word/2010/wordprocessingShape">
+                    <wps:wsp>
+                      <wps:cNvCnPr/>
+                      <wps:spPr>
+                        <a:xfrm flipV="1">
+                          <a:off x="0" y="0"/>
+                          <a:ext cx="4234" cy="2171700"/>
+                        </a:xfrm>
+                        <a:prstGeom prst="straightConnector1">
+                          <a:avLst/>
+                        </a:prstGeom>
+                        <a:ln>
+                          <a:tailEnd type="triangle"/>
+                        </a:ln>
+                      </wps:spPr>
+                      <wps:style>
+                        <a:lnRef idx="1">
+                          <a:schemeClr val="dk1"/>
+                        </a:lnRef>
+                        <a:fillRef idx="0">
+                          <a:schemeClr val="dk1"/>
+                        </a:fillRef>
+                        <a:effectRef idx="0">
+                          <a:schemeClr val="dk1"/>
+                        </a:effectRef>
+                        <a:fontRef idx="minor">
+                          <a:schemeClr val="tx1"/>
+                        </a:fontRef>
+                      </wps:style>
+                      <wps:bodyPr/>
+                    </wps:wsp>
+                  </a:graphicData>
+                </a:graphic>
+              </wp:anchor>
+            </w:drawing>
+          </mc:Choice>
+          <mc:Fallback>
+            <w:pict>
+              <v:shape w14:anchorId="22610B60" id="Gerade Verbindung mit Pfeil 5" o:spid="_x0000_s1026" type="#_x0000_t32" style="position:absolute;margin-left:39.5pt;margin-top:9.05pt;width:.35pt;height:171pt;flip:y;z-index:251661312;visibility:visible;mso-wrap-style:square;mso-wrap-distance-left:9pt;mso-wrap-distance-top:0;mso-wrap-distance-right:9pt;mso-wrap-distance-bottom:0;mso-position-horizontal:absolute;mso-position-horizontal-relative:text;mso-position-vertical:absolute;mso-position-vertical-relative:text" o:gfxdata="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" strokecolor="black [3200]" strokeweight=".5pt">
+                <v:stroke endarrow="block" joinstyle="miter"/>
+              </v:shape>
+            </w:pict>
+          </mc:Fallback>
+        </mc:AlternateContent>
+      </w:r>
+      <w:r>
+        <w:rPr>
+          <w:noProof/>
+        </w:rPr>
+        <w:drawing>
+          <wp:inline distT="0" distB="0" distL="0" distR="0" wp14:anchorId="6E1F0B83" wp14:editId="38099900">
+            <wp:extent cx="4572000" cy="2743200"/>
+            <wp:effectExtent l="0" t="0" r="0" b="0"/>
+            <wp:docPr id="4" name="Diagramm 4">
+              <a:extLst xmlns:a="http://schemas.openxmlformats.org/drawingml/2006/main">
+                <a:ext uri="{FF2B5EF4-FFF2-40B4-BE49-F238E27FC236}">
+                  <a16:creationId xmlns:a16="http://schemas.microsoft.com/office/drawing/2014/main" id="{519FBE15-EBD4-4CDD-896C-2AF45F2A08E1}"/>
+                </a:ext>
+              </a:extLst>
+            </wp:docPr>
+            <wp:cNvGraphicFramePr/>
+            <a:graphic xmlns:a="http://schemas.openxmlformats.org/drawingml/2006/main">
+              <a:graphicData uri="http://schemas.openxmlformats.org/drawingml/2006/chart">
+                <c:chart xmlns:c="http://schemas.openxmlformats.org/drawingml/2006/chart" xmlns:r="http://schemas.openxmlformats.org/officeDocument/2006/relationships" r:id="rId8"/>
+              </a:graphicData>
+            </a:graphic>
+          </wp:inline>
+        </w:drawing>
+      </w:r>
+    </w:p>
+    <w:p>
       <w:pPr>
         <w:spacing w:after="120"/>
         <w:ind w:left="1077"/>
@@ -4336,6 +4912,522 @@
         <w:t xml:space="preserve"> </w:t>
       </w:r>
     </w:p>
+    <w:p>
+      <w:r>
+        <w:t xml:space="preserve">Null setzen von Gleichung (9*) ergibt </w:t>
+      </w:r>
+    </w:p>
+    <w:p>
+      <w:pPr>
+        <w:jc w:val="center"/>
+      </w:pPr>
+      <m:oMath>
+        <m:sSub>
+          <m:sSubPr>
+            <m:ctrlPr>
+              <w:rPr>
+                <w:rFonts w:ascii="Cambria Math" w:hAnsi="Cambria Math"/>
+                <w:i/>
+              </w:rPr>
+            </m:ctrlPr>
+          </m:sSubPr>
+          <m:e>
+            <m:r>
+              <w:rPr>
+                <w:rFonts w:ascii="Cambria Math" w:hAnsi="Cambria Math"/>
+              </w:rPr>
+              <m:t>U</m:t>
+            </m:r>
+          </m:e>
+          <m:sub>
+            <m:r>
+              <w:rPr>
+                <w:rFonts w:ascii="Cambria Math" w:hAnsi="Cambria Math"/>
+              </w:rPr>
+              <m:t>AB</m:t>
+            </m:r>
+          </m:sub>
+        </m:sSub>
+        <m:r>
+          <w:rPr>
+            <w:rFonts w:ascii="Cambria Math" w:hAnsi="Cambria Math"/>
+          </w:rPr>
+          <m:t>=U⋅</m:t>
+        </m:r>
+        <m:d>
+          <m:dPr>
+            <m:ctrlPr>
+              <w:rPr>
+                <w:rFonts w:ascii="Cambria Math" w:hAnsi="Cambria Math"/>
+                <w:i/>
+              </w:rPr>
+            </m:ctrlPr>
+          </m:dPr>
+          <m:e>
+            <m:f>
+              <m:fPr>
+                <m:ctrlPr>
+                  <w:rPr>
+                    <w:rFonts w:ascii="Cambria Math" w:hAnsi="Cambria Math"/>
+                    <w:i/>
+                  </w:rPr>
+                </m:ctrlPr>
+              </m:fPr>
+              <m:num>
+                <m:sSub>
+                  <m:sSubPr>
+                    <m:ctrlPr>
+                      <w:rPr>
+                        <w:rFonts w:ascii="Cambria Math" w:hAnsi="Cambria Math"/>
+                        <w:i/>
+                      </w:rPr>
+                    </m:ctrlPr>
+                  </m:sSubPr>
+                  <m:e>
+                    <m:r>
+                      <w:rPr>
+                        <w:rFonts w:ascii="Cambria Math" w:hAnsi="Cambria Math"/>
+                      </w:rPr>
+                      <m:t>R</m:t>
+                    </m:r>
+                  </m:e>
+                  <m:sub>
+                    <m:r>
+                      <w:rPr>
+                        <w:rFonts w:ascii="Cambria Math" w:hAnsi="Cambria Math"/>
+                      </w:rPr>
+                      <m:t>3</m:t>
+                    </m:r>
+                  </m:sub>
+                </m:sSub>
+              </m:num>
+              <m:den>
+                <m:sSub>
+                  <m:sSubPr>
+                    <m:ctrlPr>
+                      <w:rPr>
+                        <w:rFonts w:ascii="Cambria Math" w:hAnsi="Cambria Math"/>
+                        <w:i/>
+                      </w:rPr>
+                    </m:ctrlPr>
+                  </m:sSubPr>
+                  <m:e>
+                    <m:r>
+                      <w:rPr>
+                        <w:rFonts w:ascii="Cambria Math" w:hAnsi="Cambria Math"/>
+                      </w:rPr>
+                      <m:t>R</m:t>
+                    </m:r>
+                  </m:e>
+                  <m:sub>
+                    <m:r>
+                      <w:rPr>
+                        <w:rFonts w:ascii="Cambria Math" w:hAnsi="Cambria Math"/>
+                      </w:rPr>
+                      <m:t>3</m:t>
+                    </m:r>
+                  </m:sub>
+                </m:sSub>
+                <m:r>
+                  <w:rPr>
+                    <w:rFonts w:ascii="Cambria Math" w:hAnsi="Cambria Math"/>
+                  </w:rPr>
+                  <m:t>+</m:t>
+                </m:r>
+                <m:sSub>
+                  <m:sSubPr>
+                    <m:ctrlPr>
+                      <w:rPr>
+                        <w:rFonts w:ascii="Cambria Math" w:hAnsi="Cambria Math"/>
+                        <w:i/>
+                      </w:rPr>
+                    </m:ctrlPr>
+                  </m:sSubPr>
+                  <m:e>
+                    <m:r>
+                      <w:rPr>
+                        <w:rFonts w:ascii="Cambria Math" w:hAnsi="Cambria Math"/>
+                      </w:rPr>
+                      <m:t>R</m:t>
+                    </m:r>
+                  </m:e>
+                  <m:sub>
+                    <m:r>
+                      <w:rPr>
+                        <w:rFonts w:ascii="Cambria Math" w:hAnsi="Cambria Math"/>
+                      </w:rPr>
+                      <m:t>4</m:t>
+                    </m:r>
+                  </m:sub>
+                </m:sSub>
+              </m:den>
+            </m:f>
+            <m:r>
+              <w:rPr>
+                <w:rFonts w:ascii="Cambria Math" w:hAnsi="Cambria Math"/>
+              </w:rPr>
+              <m:t>-</m:t>
+            </m:r>
+            <m:f>
+              <m:fPr>
+                <m:ctrlPr>
+                  <w:rPr>
+                    <w:rFonts w:ascii="Cambria Math" w:hAnsi="Cambria Math"/>
+                    <w:i/>
+                  </w:rPr>
+                </m:ctrlPr>
+              </m:fPr>
+              <m:num>
+                <m:sSub>
+                  <m:sSubPr>
+                    <m:ctrlPr>
+                      <w:rPr>
+                        <w:rFonts w:ascii="Cambria Math" w:hAnsi="Cambria Math"/>
+                        <w:i/>
+                      </w:rPr>
+                    </m:ctrlPr>
+                  </m:sSubPr>
+                  <m:e>
+                    <m:r>
+                      <w:rPr>
+                        <w:rFonts w:ascii="Cambria Math" w:hAnsi="Cambria Math"/>
+                      </w:rPr>
+                      <m:t>R</m:t>
+                    </m:r>
+                  </m:e>
+                  <m:sub>
+                    <m:r>
+                      <w:rPr>
+                        <w:rFonts w:ascii="Cambria Math" w:hAnsi="Cambria Math"/>
+                      </w:rPr>
+                      <m:t>1</m:t>
+                    </m:r>
+                  </m:sub>
+                </m:sSub>
+              </m:num>
+              <m:den>
+                <m:sSub>
+                  <m:sSubPr>
+                    <m:ctrlPr>
+                      <w:rPr>
+                        <w:rFonts w:ascii="Cambria Math" w:hAnsi="Cambria Math"/>
+                        <w:i/>
+                      </w:rPr>
+                    </m:ctrlPr>
+                  </m:sSubPr>
+                  <m:e>
+                    <m:r>
+                      <w:rPr>
+                        <w:rFonts w:ascii="Cambria Math" w:hAnsi="Cambria Math"/>
+                      </w:rPr>
+                      <m:t>R</m:t>
+                    </m:r>
+                  </m:e>
+                  <m:sub>
+                    <m:r>
+                      <w:rPr>
+                        <w:rFonts w:ascii="Cambria Math" w:hAnsi="Cambria Math"/>
+                      </w:rPr>
+                      <m:t>1</m:t>
+                    </m:r>
+                  </m:sub>
+                </m:sSub>
+                <m:r>
+                  <w:rPr>
+                    <w:rFonts w:ascii="Cambria Math" w:hAnsi="Cambria Math"/>
+                  </w:rPr>
+                  <m:t>+</m:t>
+                </m:r>
+                <m:sSub>
+                  <m:sSubPr>
+                    <m:ctrlPr>
+                      <w:rPr>
+                        <w:rFonts w:ascii="Cambria Math" w:hAnsi="Cambria Math"/>
+                        <w:i/>
+                      </w:rPr>
+                    </m:ctrlPr>
+                  </m:sSubPr>
+                  <m:e>
+                    <m:r>
+                      <w:rPr>
+                        <w:rFonts w:ascii="Cambria Math" w:hAnsi="Cambria Math"/>
+                      </w:rPr>
+                      <m:t>R</m:t>
+                    </m:r>
+                  </m:e>
+                  <m:sub>
+                    <m:r>
+                      <w:rPr>
+                        <w:rFonts w:ascii="Cambria Math" w:hAnsi="Cambria Math"/>
+                      </w:rPr>
+                      <m:t>2</m:t>
+                    </m:r>
+                  </m:sub>
+                </m:sSub>
+              </m:den>
+            </m:f>
+          </m:e>
+        </m:d>
+        <m:r>
+          <w:rPr>
+            <w:rFonts w:ascii="Cambria Math" w:hAnsi="Cambria Math"/>
+          </w:rPr>
+          <m:t>=0</m:t>
+        </m:r>
+      </m:oMath>
+      <w:r>
+        <w:t xml:space="preserve">    </w:t>
+      </w:r>
+    </w:p>
+    <w:p>
+      <w:r>
+        <w:t xml:space="preserve">Da </w:t>
+      </w:r>
+      <m:oMath>
+        <m:r>
+          <w:rPr>
+            <w:rFonts w:ascii="Cambria Math" w:hAnsi="Cambria Math"/>
+          </w:rPr>
+          <m:t>U=5V=konst.</m:t>
+        </m:r>
+      </m:oMath>
+      <w:r>
+        <w:t xml:space="preserve"> Muss </w:t>
+      </w:r>
+      <m:oMath>
+        <m:d>
+          <m:dPr>
+            <m:ctrlPr>
+              <w:rPr>
+                <w:rFonts w:ascii="Cambria Math" w:hAnsi="Cambria Math"/>
+                <w:i/>
+              </w:rPr>
+            </m:ctrlPr>
+          </m:dPr>
+          <m:e>
+            <m:f>
+              <m:fPr>
+                <m:ctrlPr>
+                  <w:rPr>
+                    <w:rFonts w:ascii="Cambria Math" w:hAnsi="Cambria Math"/>
+                    <w:i/>
+                  </w:rPr>
+                </m:ctrlPr>
+              </m:fPr>
+              <m:num>
+                <m:sSub>
+                  <m:sSubPr>
+                    <m:ctrlPr>
+                      <w:rPr>
+                        <w:rFonts w:ascii="Cambria Math" w:hAnsi="Cambria Math"/>
+                        <w:i/>
+                      </w:rPr>
+                    </m:ctrlPr>
+                  </m:sSubPr>
+                  <m:e>
+                    <m:r>
+                      <w:rPr>
+                        <w:rFonts w:ascii="Cambria Math" w:hAnsi="Cambria Math"/>
+                      </w:rPr>
+                      <m:t>R</m:t>
+                    </m:r>
+                  </m:e>
+                  <m:sub>
+                    <m:r>
+                      <w:rPr>
+                        <w:rFonts w:ascii="Cambria Math" w:hAnsi="Cambria Math"/>
+                      </w:rPr>
+                      <m:t>3</m:t>
+                    </m:r>
+                  </m:sub>
+                </m:sSub>
+              </m:num>
+              <m:den>
+                <m:sSub>
+                  <m:sSubPr>
+                    <m:ctrlPr>
+                      <w:rPr>
+                        <w:rFonts w:ascii="Cambria Math" w:hAnsi="Cambria Math"/>
+                        <w:i/>
+                      </w:rPr>
+                    </m:ctrlPr>
+                  </m:sSubPr>
+                  <m:e>
+                    <m:r>
+                      <w:rPr>
+                        <w:rFonts w:ascii="Cambria Math" w:hAnsi="Cambria Math"/>
+                      </w:rPr>
+                      <m:t>R</m:t>
+                    </m:r>
+                  </m:e>
+                  <m:sub>
+                    <m:r>
+                      <w:rPr>
+                        <w:rFonts w:ascii="Cambria Math" w:hAnsi="Cambria Math"/>
+                      </w:rPr>
+                      <m:t>3</m:t>
+                    </m:r>
+                  </m:sub>
+                </m:sSub>
+                <m:r>
+                  <w:rPr>
+                    <w:rFonts w:ascii="Cambria Math" w:hAnsi="Cambria Math"/>
+                  </w:rPr>
+                  <m:t>+</m:t>
+                </m:r>
+                <m:sSub>
+                  <m:sSubPr>
+                    <m:ctrlPr>
+                      <w:rPr>
+                        <w:rFonts w:ascii="Cambria Math" w:hAnsi="Cambria Math"/>
+                        <w:i/>
+                      </w:rPr>
+                    </m:ctrlPr>
+                  </m:sSubPr>
+                  <m:e>
+                    <m:r>
+                      <w:rPr>
+                        <w:rFonts w:ascii="Cambria Math" w:hAnsi="Cambria Math"/>
+                      </w:rPr>
+                      <m:t>R</m:t>
+                    </m:r>
+                  </m:e>
+                  <m:sub>
+                    <m:r>
+                      <w:rPr>
+                        <w:rFonts w:ascii="Cambria Math" w:hAnsi="Cambria Math"/>
+                      </w:rPr>
+                      <m:t>4</m:t>
+                    </m:r>
+                  </m:sub>
+                </m:sSub>
+              </m:den>
+            </m:f>
+            <m:r>
+              <w:rPr>
+                <w:rFonts w:ascii="Cambria Math" w:hAnsi="Cambria Math"/>
+              </w:rPr>
+              <m:t>-</m:t>
+            </m:r>
+            <m:f>
+              <m:fPr>
+                <m:ctrlPr>
+                  <w:rPr>
+                    <w:rFonts w:ascii="Cambria Math" w:hAnsi="Cambria Math"/>
+                    <w:i/>
+                  </w:rPr>
+                </m:ctrlPr>
+              </m:fPr>
+              <m:num>
+                <m:sSub>
+                  <m:sSubPr>
+                    <m:ctrlPr>
+                      <w:rPr>
+                        <w:rFonts w:ascii="Cambria Math" w:hAnsi="Cambria Math"/>
+                        <w:i/>
+                      </w:rPr>
+                    </m:ctrlPr>
+                  </m:sSubPr>
+                  <m:e>
+                    <m:r>
+                      <w:rPr>
+                        <w:rFonts w:ascii="Cambria Math" w:hAnsi="Cambria Math"/>
+                      </w:rPr>
+                      <m:t>R</m:t>
+                    </m:r>
+                  </m:e>
+                  <m:sub>
+                    <m:r>
+                      <w:rPr>
+                        <w:rFonts w:ascii="Cambria Math" w:hAnsi="Cambria Math"/>
+                      </w:rPr>
+                      <m:t>1</m:t>
+                    </m:r>
+                  </m:sub>
+                </m:sSub>
+              </m:num>
+              <m:den>
+                <m:sSub>
+                  <m:sSubPr>
+                    <m:ctrlPr>
+                      <w:rPr>
+                        <w:rFonts w:ascii="Cambria Math" w:hAnsi="Cambria Math"/>
+                        <w:i/>
+                      </w:rPr>
+                    </m:ctrlPr>
+                  </m:sSubPr>
+                  <m:e>
+                    <m:r>
+                      <w:rPr>
+                        <w:rFonts w:ascii="Cambria Math" w:hAnsi="Cambria Math"/>
+                      </w:rPr>
+                      <m:t>R</m:t>
+                    </m:r>
+                  </m:e>
+                  <m:sub>
+                    <m:r>
+                      <w:rPr>
+                        <w:rFonts w:ascii="Cambria Math" w:hAnsi="Cambria Math"/>
+                      </w:rPr>
+                      <m:t>1</m:t>
+                    </m:r>
+                  </m:sub>
+                </m:sSub>
+                <m:r>
+                  <w:rPr>
+                    <w:rFonts w:ascii="Cambria Math" w:hAnsi="Cambria Math"/>
+                  </w:rPr>
+                  <m:t>+</m:t>
+                </m:r>
+                <m:sSub>
+                  <m:sSubPr>
+                    <m:ctrlPr>
+                      <w:rPr>
+                        <w:rFonts w:ascii="Cambria Math" w:hAnsi="Cambria Math"/>
+                        <w:i/>
+                      </w:rPr>
+                    </m:ctrlPr>
+                  </m:sSubPr>
+                  <m:e>
+                    <m:r>
+                      <w:rPr>
+                        <w:rFonts w:ascii="Cambria Math" w:hAnsi="Cambria Math"/>
+                      </w:rPr>
+                      <m:t>R</m:t>
+                    </m:r>
+                  </m:e>
+                  <m:sub>
+                    <m:r>
+                      <w:rPr>
+                        <w:rFonts w:ascii="Cambria Math" w:hAnsi="Cambria Math"/>
+                      </w:rPr>
+                      <m:t>2</m:t>
+                    </m:r>
+                  </m:sub>
+                </m:sSub>
+              </m:den>
+            </m:f>
+          </m:e>
+        </m:d>
+        <m:r>
+          <w:rPr>
+            <w:rFonts w:ascii="Cambria Math" w:hAnsi="Cambria Math"/>
+          </w:rPr>
+          <m:t>=0</m:t>
+        </m:r>
+      </m:oMath>
+      <w:r>
+        <w:t xml:space="preserve"> gelten </w:t>
+      </w:r>
+    </w:p>
+    <w:p>
+      <w:r>
+        <w:t xml:space="preserve">Weiterhin gilt    </w:t>
+      </w:r>
+      <w:bookmarkStart w:id="0" w:name="_GoBack"/>
+      <w:bookmarkEnd w:id="0"/>
+    </w:p>
+    <w:p/>
     <w:p>
       <w:pPr>
         <w:pStyle w:val="berschrift6"/>
@@ -5411,12 +6503,12 @@
     </w:p>
     <w:p/>
     <w:sectPr>
-      <w:headerReference w:type="even" r:id="rId8"/>
-      <w:headerReference w:type="default" r:id="rId9"/>
-      <w:footerReference w:type="even" r:id="rId10"/>
-      <w:footerReference w:type="default" r:id="rId11"/>
-      <w:headerReference w:type="first" r:id="rId12"/>
-      <w:footerReference w:type="first" r:id="rId13"/>
+      <w:headerReference w:type="even" r:id="rId9"/>
+      <w:headerReference w:type="default" r:id="rId10"/>
+      <w:footerReference w:type="even" r:id="rId11"/>
+      <w:footerReference w:type="default" r:id="rId12"/>
+      <w:headerReference w:type="first" r:id="rId13"/>
+      <w:footerReference w:type="first" r:id="rId14"/>
       <w:pgSz w:w="11906" w:h="16838"/>
       <w:pgMar w:top="1417" w:right="1417" w:bottom="1134" w:left="1417" w:header="708" w:footer="708" w:gutter="0"/>
       <w:cols w:space="708"/>
@@ -8776,6 +9868,541 @@
 </c:chartSpace>
 </file>
 
+<file path=word/charts/chart2.xml><?xml version="1.0" encoding="utf-8"?>
+<c:chartSpace xmlns:c="http://schemas.openxmlformats.org/drawingml/2006/chart" xmlns:a="http://schemas.openxmlformats.org/drawingml/2006/main" xmlns:r="http://schemas.openxmlformats.org/officeDocument/2006/relationships" xmlns:c16r2="http://schemas.microsoft.com/office/drawing/2015/06/chart">
+  <c:date1904 val="0"/>
+  <c:lang val="de-DE"/>
+  <c:roundedCorners val="0"/>
+  <mc:AlternateContent xmlns:mc="http://schemas.openxmlformats.org/markup-compatibility/2006">
+    <mc:Choice xmlns:c14="http://schemas.microsoft.com/office/drawing/2007/8/2/chart" Requires="c14">
+      <c14:style val="102"/>
+    </mc:Choice>
+    <mc:Fallback>
+      <c:style val="2"/>
+    </mc:Fallback>
+  </mc:AlternateContent>
+  <c:chart>
+    <c:title>
+      <c:tx>
+        <c:rich>
+          <a:bodyPr rot="0" spcFirstLastPara="1" vertOverflow="ellipsis" vert="horz" wrap="square" anchor="ctr" anchorCtr="1"/>
+          <a:lstStyle/>
+          <a:p>
+            <a:pPr>
+              <a:defRPr sz="1400" b="0" i="0" u="none" strike="noStrike" kern="1200" spc="0" baseline="0">
+                <a:solidFill>
+                  <a:schemeClr val="tx1">
+                    <a:lumMod val="65000"/>
+                    <a:lumOff val="35000"/>
+                  </a:schemeClr>
+                </a:solidFill>
+                <a:latin typeface="+mn-lt"/>
+                <a:ea typeface="+mn-ea"/>
+                <a:cs typeface="+mn-cs"/>
+              </a:defRPr>
+            </a:pPr>
+            <a:r>
+              <a:rPr lang="de-DE"/>
+              <a:t>Brückenspannung</a:t>
+            </a:r>
+          </a:p>
+        </c:rich>
+      </c:tx>
+      <c:layout>
+        <c:manualLayout>
+          <c:xMode val="edge"/>
+          <c:yMode val="edge"/>
+          <c:x val="0.40895822397200349"/>
+          <c:y val="2.3148148148148147E-2"/>
+        </c:manualLayout>
+      </c:layout>
+      <c:overlay val="0"/>
+      <c:spPr>
+        <a:noFill/>
+        <a:ln>
+          <a:noFill/>
+        </a:ln>
+        <a:effectLst/>
+      </c:spPr>
+      <c:txPr>
+        <a:bodyPr rot="0" spcFirstLastPara="1" vertOverflow="ellipsis" vert="horz" wrap="square" anchor="ctr" anchorCtr="1"/>
+        <a:lstStyle/>
+        <a:p>
+          <a:pPr>
+            <a:defRPr sz="1400" b="0" i="0" u="none" strike="noStrike" kern="1200" spc="0" baseline="0">
+              <a:solidFill>
+                <a:schemeClr val="tx1">
+                  <a:lumMod val="65000"/>
+                  <a:lumOff val="35000"/>
+                </a:schemeClr>
+              </a:solidFill>
+              <a:latin typeface="+mn-lt"/>
+              <a:ea typeface="+mn-ea"/>
+              <a:cs typeface="+mn-cs"/>
+            </a:defRPr>
+          </a:pPr>
+          <a:endParaRPr lang="de-DE"/>
+        </a:p>
+      </c:txPr>
+    </c:title>
+    <c:autoTitleDeleted val="0"/>
+    <c:plotArea>
+      <c:layout>
+        <c:manualLayout>
+          <c:layoutTarget val="inner"/>
+          <c:xMode val="edge"/>
+          <c:yMode val="edge"/>
+          <c:x val="0.11137510936132983"/>
+          <c:y val="0.11802092446777486"/>
+          <c:w val="0.86462860892388449"/>
+          <c:h val="0.72088764946048411"/>
+        </c:manualLayout>
+      </c:layout>
+      <c:lineChart>
+        <c:grouping val="standard"/>
+        <c:varyColors val="0"/>
+        <c:ser>
+          <c:idx val="0"/>
+          <c:order val="0"/>
+          <c:spPr>
+            <a:ln w="28575" cap="rnd">
+              <a:solidFill>
+                <a:schemeClr val="accent1"/>
+              </a:solidFill>
+              <a:round/>
+            </a:ln>
+            <a:effectLst/>
+          </c:spPr>
+          <c:marker>
+            <c:symbol val="none"/>
+          </c:marker>
+          <c:val>
+            <c:numRef>
+              <c:f>Tabelle1!$E$2:$E$82</c:f>
+              <c:numCache>
+                <c:formatCode>General</c:formatCode>
+                <c:ptCount val="81"/>
+                <c:pt idx="0">
+                  <c:v>0</c:v>
+                </c:pt>
+                <c:pt idx="1">
+                  <c:v>3.6870378518683022E-4</c:v>
+                </c:pt>
+                <c:pt idx="2">
+                  <c:v>7.3640936739172158E-4</c:v>
+                </c:pt>
+                <c:pt idx="3">
+                  <c:v>1.1050024287417859E-3</c:v>
+                </c:pt>
+                <c:pt idx="4">
+                  <c:v>1.4725975951657144E-3</c:v>
+                </c:pt>
+                <c:pt idx="5">
+                  <c:v>1.8410799825491209E-3</c:v>
+                </c:pt>
+                <c:pt idx="6">
+                  <c:v>2.2085647829178656E-3</c:v>
+                </c:pt>
+                <c:pt idx="7">
+                  <c:v>2.5759944895231701E-3</c:v>
+                </c:pt>
+                <c:pt idx="8">
+                  <c:v>2.9433691147523477E-3</c:v>
+                </c:pt>
+                <c:pt idx="9">
+                  <c:v>3.3106886709921568E-3</c:v>
+                </c:pt>
+                <c:pt idx="10">
+                  <c:v>3.6779531706226942E-3</c:v>
+                </c:pt>
+                <c:pt idx="11">
+                  <c:v>4.0442211336927381E-3</c:v>
+                </c:pt>
+                <c:pt idx="12">
+                  <c:v>4.4113756983243935E-3</c:v>
+                </c:pt>
+                <c:pt idx="13">
+                  <c:v>4.7775340328981564E-3</c:v>
+                </c:pt>
+                <c:pt idx="14">
+                  <c:v>5.1436376420144203E-3</c:v>
+                </c:pt>
+                <c:pt idx="15">
+                  <c:v>5.5096865379394844E-3</c:v>
+                </c:pt>
+                <c:pt idx="16">
+                  <c:v>5.8756807329385374E-3</c:v>
+                </c:pt>
+                <c:pt idx="17">
+                  <c:v>6.2416202392717723E-3</c:v>
+                </c:pt>
+                <c:pt idx="18">
+                  <c:v>6.6075050691954962E-3</c:v>
+                </c:pt>
+                <c:pt idx="19">
+                  <c:v>6.9733352349643507E-3</c:v>
+                </c:pt>
+                <c:pt idx="20">
+                  <c:v>7.3391107488268714E-3</c:v>
+                </c:pt>
+                <c:pt idx="21">
+                  <c:v>7.7038915365795768E-3</c:v>
+                </c:pt>
+                <c:pt idx="22">
+                  <c:v>8.068617977383119E-3</c:v>
+                </c:pt>
+                <c:pt idx="23">
+                  <c:v>8.4342298897543966E-3</c:v>
+                </c:pt>
+                <c:pt idx="24">
+                  <c:v>8.7988475330974536E-3</c:v>
+                </c:pt>
+                <c:pt idx="25">
+                  <c:v>9.1634108659444102E-3</c:v>
+                </c:pt>
+                <c:pt idx="26">
+                  <c:v>9.5279199004288939E-3</c:v>
+                </c:pt>
+                <c:pt idx="27">
+                  <c:v>9.8914354020862572E-3</c:v>
+                </c:pt>
+                <c:pt idx="28">
+                  <c:v>1.0255836016098141E-2</c:v>
+                </c:pt>
+                <c:pt idx="29">
+                  <c:v>1.0620182368096254E-2</c:v>
+                </c:pt>
+                <c:pt idx="30">
+                  <c:v>1.0983535642747344E-2</c:v>
+                </c:pt>
+                <c:pt idx="31">
+                  <c:v>1.1346834958804175E-2</c:v>
+                </c:pt>
+                <c:pt idx="32">
+                  <c:v>1.1710080328283801E-2</c:v>
+                </c:pt>
+                <c:pt idx="33">
+                  <c:v>1.2074210172509647E-2</c:v>
+                </c:pt>
+                <c:pt idx="34">
+                  <c:v>1.2436409275570215E-2</c:v>
+                </c:pt>
+                <c:pt idx="35">
+                  <c:v>1.2799492877396679E-2</c:v>
+                </c:pt>
+                <c:pt idx="36">
+                  <c:v>1.3162522580684177E-2</c:v>
+                </c:pt>
+                <c:pt idx="37">
+                  <c:v>1.3525498397434776E-2</c:v>
+                </c:pt>
+                <c:pt idx="38">
+                  <c:v>1.3887482626264158E-2</c:v>
+                </c:pt>
+                <c:pt idx="39">
+                  <c:v>1.4250350845091964E-2</c:v>
+                </c:pt>
+                <c:pt idx="40">
+                  <c:v>1.4612227777889841E-2</c:v>
+                </c:pt>
+                <c:pt idx="41">
+                  <c:v>1.4974051149930778E-2</c:v>
+                </c:pt>
+                <c:pt idx="42">
+                  <c:v>1.5335820973106928E-2</c:v>
+                </c:pt>
+                <c:pt idx="43">
+                  <c:v>1.5697537259303784E-2</c:v>
+                </c:pt>
+                <c:pt idx="44">
+                  <c:v>1.6059200020406283E-2</c:v>
+                </c:pt>
+                <c:pt idx="45">
+                  <c:v>1.6419872525897383E-2</c:v>
+                </c:pt>
+                <c:pt idx="46">
+                  <c:v>1.6781428411032362E-2</c:v>
+                </c:pt>
+                <c:pt idx="47">
+                  <c:v>1.7141994341063893E-2</c:v>
+                </c:pt>
+                <c:pt idx="48">
+                  <c:v>1.7503443397601237E-2</c:v>
+                </c:pt>
+                <c:pt idx="49">
+                  <c:v>1.7863902799403752E-2</c:v>
+                </c:pt>
+                <c:pt idx="50">
+                  <c:v>1.8224309023849306E-2</c:v>
+                </c:pt>
+                <c:pt idx="51">
+                  <c:v>1.8584662082704595E-2</c:v>
+                </c:pt>
+                <c:pt idx="52">
+                  <c:v>1.8944961987732434E-2</c:v>
+                </c:pt>
+                <c:pt idx="53">
+                  <c:v>1.9305208750692304E-2</c:v>
+                </c:pt>
+                <c:pt idx="54">
+                  <c:v>1.9664466884275478E-2</c:v>
+                </c:pt>
+                <c:pt idx="55">
+                  <c:v>2.0024607536321404E-2</c:v>
+                </c:pt>
+                <c:pt idx="56">
+                  <c:v>2.038375985798313E-2</c:v>
+                </c:pt>
+                <c:pt idx="57">
+                  <c:v>2.0743794445990393E-2</c:v>
+                </c:pt>
+                <c:pt idx="58">
+                  <c:v>2.1102841002471062E-2</c:v>
+                </c:pt>
+                <c:pt idx="59">
+                  <c:v>2.146183476261776E-2</c:v>
+                </c:pt>
+                <c:pt idx="60">
+                  <c:v>2.1820775738074505E-2</c:v>
+                </c:pt>
+                <c:pt idx="61">
+                  <c:v>2.2179663940483096E-2</c:v>
+                </c:pt>
+                <c:pt idx="62">
+                  <c:v>2.2537564982696434E-2</c:v>
+                </c:pt>
+                <c:pt idx="63">
+                  <c:v>2.2896347811270923E-2</c:v>
+                </c:pt>
+                <c:pt idx="64">
+                  <c:v>2.3255077901668253E-2</c:v>
+                </c:pt>
+                <c:pt idx="65">
+                  <c:v>2.3612821278347074E-2</c:v>
+                </c:pt>
+                <c:pt idx="66">
+                  <c:v>2.3970512214269157E-2</c:v>
+                </c:pt>
+                <c:pt idx="67">
+                  <c:v>2.4328150720966391E-2</c:v>
+                </c:pt>
+                <c:pt idx="68">
+                  <c:v>2.4685736809962333E-2</c:v>
+                </c:pt>
+                <c:pt idx="69">
+                  <c:v>2.504327049278221E-2</c:v>
+                </c:pt>
+                <c:pt idx="70">
+                  <c:v>2.5400751780945141E-2</c:v>
+                </c:pt>
+                <c:pt idx="71">
+                  <c:v>2.5758180685967469E-2</c:v>
+                </c:pt>
+                <c:pt idx="72">
+                  <c:v>2.6114624189546021E-2</c:v>
+                </c:pt>
+                <c:pt idx="73">
+                  <c:v>2.6471948499518505E-2</c:v>
+                </c:pt>
+                <c:pt idx="74">
+                  <c:v>2.6828287704037113E-2</c:v>
+                </c:pt>
+                <c:pt idx="75">
+                  <c:v>2.7184574844331677E-2</c:v>
+                </c:pt>
+                <c:pt idx="76">
+                  <c:v>2.7541742416096193E-2</c:v>
+                </c:pt>
+                <c:pt idx="77">
+                  <c:v>2.7897925325948703E-2</c:v>
+                </c:pt>
+                <c:pt idx="78">
+                  <c:v>2.8253123993948748E-2</c:v>
+                </c:pt>
+                <c:pt idx="79">
+                  <c:v>2.8609202991410343E-2</c:v>
+                </c:pt>
+                <c:pt idx="80">
+                  <c:v>2.8965229981661733E-2</c:v>
+                </c:pt>
+              </c:numCache>
+            </c:numRef>
+          </c:val>
+          <c:smooth val="0"/>
+          <c:extLst>
+            <c:ext xmlns:c16="http://schemas.microsoft.com/office/drawing/2014/chart" uri="{C3380CC4-5D6E-409C-BE32-E72D297353CC}">
+              <c16:uniqueId val="{00000000-CE1C-484D-9ADB-8CDA16B01E2A}"/>
+            </c:ext>
+          </c:extLst>
+        </c:ser>
+        <c:dLbls>
+          <c:showLegendKey val="0"/>
+          <c:showVal val="0"/>
+          <c:showCatName val="0"/>
+          <c:showSerName val="0"/>
+          <c:showPercent val="0"/>
+          <c:showBubbleSize val="0"/>
+        </c:dLbls>
+        <c:smooth val="0"/>
+        <c:axId val="338814736"/>
+        <c:axId val="338810800"/>
+      </c:lineChart>
+      <c:catAx>
+        <c:axId val="338814736"/>
+        <c:scaling>
+          <c:orientation val="minMax"/>
+        </c:scaling>
+        <c:delete val="0"/>
+        <c:axPos val="b"/>
+        <c:majorTickMark val="none"/>
+        <c:minorTickMark val="none"/>
+        <c:tickLblPos val="nextTo"/>
+        <c:spPr>
+          <a:noFill/>
+          <a:ln w="9525" cap="flat" cmpd="sng" algn="ctr">
+            <a:solidFill>
+              <a:schemeClr val="tx1">
+                <a:lumMod val="15000"/>
+                <a:lumOff val="85000"/>
+              </a:schemeClr>
+            </a:solidFill>
+            <a:round/>
+          </a:ln>
+          <a:effectLst/>
+        </c:spPr>
+        <c:txPr>
+          <a:bodyPr rot="-60000000" spcFirstLastPara="1" vertOverflow="ellipsis" vert="horz" wrap="square" anchor="ctr" anchorCtr="1"/>
+          <a:lstStyle/>
+          <a:p>
+            <a:pPr>
+              <a:defRPr sz="900" b="0" i="0" u="none" strike="noStrike" kern="1200" baseline="0">
+                <a:solidFill>
+                  <a:schemeClr val="tx1">
+                    <a:lumMod val="65000"/>
+                    <a:lumOff val="35000"/>
+                  </a:schemeClr>
+                </a:solidFill>
+                <a:latin typeface="+mn-lt"/>
+                <a:ea typeface="+mn-ea"/>
+                <a:cs typeface="+mn-cs"/>
+              </a:defRPr>
+            </a:pPr>
+            <a:endParaRPr lang="de-DE"/>
+          </a:p>
+        </c:txPr>
+        <c:crossAx val="338810800"/>
+        <c:crosses val="autoZero"/>
+        <c:auto val="1"/>
+        <c:lblAlgn val="ctr"/>
+        <c:lblOffset val="100"/>
+        <c:noMultiLvlLbl val="0"/>
+      </c:catAx>
+      <c:valAx>
+        <c:axId val="338810800"/>
+        <c:scaling>
+          <c:orientation val="minMax"/>
+        </c:scaling>
+        <c:delete val="0"/>
+        <c:axPos val="l"/>
+        <c:majorGridlines>
+          <c:spPr>
+            <a:ln w="9525" cap="flat" cmpd="sng" algn="ctr">
+              <a:solidFill>
+                <a:schemeClr val="tx1">
+                  <a:lumMod val="15000"/>
+                  <a:lumOff val="85000"/>
+                </a:schemeClr>
+              </a:solidFill>
+              <a:round/>
+            </a:ln>
+            <a:effectLst/>
+          </c:spPr>
+        </c:majorGridlines>
+        <c:numFmt formatCode="General" sourceLinked="1"/>
+        <c:majorTickMark val="none"/>
+        <c:minorTickMark val="none"/>
+        <c:tickLblPos val="nextTo"/>
+        <c:spPr>
+          <a:noFill/>
+          <a:ln>
+            <a:noFill/>
+          </a:ln>
+          <a:effectLst/>
+        </c:spPr>
+        <c:txPr>
+          <a:bodyPr rot="-60000000" spcFirstLastPara="1" vertOverflow="ellipsis" vert="horz" wrap="square" anchor="ctr" anchorCtr="1"/>
+          <a:lstStyle/>
+          <a:p>
+            <a:pPr>
+              <a:defRPr sz="900" b="0" i="0" u="none" strike="noStrike" kern="1200" baseline="0">
+                <a:solidFill>
+                  <a:schemeClr val="tx1">
+                    <a:lumMod val="65000"/>
+                    <a:lumOff val="35000"/>
+                  </a:schemeClr>
+                </a:solidFill>
+                <a:latin typeface="+mn-lt"/>
+                <a:ea typeface="+mn-ea"/>
+                <a:cs typeface="+mn-cs"/>
+              </a:defRPr>
+            </a:pPr>
+            <a:endParaRPr lang="de-DE"/>
+          </a:p>
+        </c:txPr>
+        <c:crossAx val="338814736"/>
+        <c:crosses val="autoZero"/>
+        <c:crossBetween val="between"/>
+      </c:valAx>
+      <c:spPr>
+        <a:noFill/>
+        <a:ln>
+          <a:noFill/>
+        </a:ln>
+        <a:effectLst/>
+      </c:spPr>
+    </c:plotArea>
+    <c:plotVisOnly val="1"/>
+    <c:dispBlanksAs val="gap"/>
+    <c:extLst>
+      <c:ext xmlns:c16r3="http://schemas.microsoft.com/office/drawing/2017/03/chart" uri="{56B9EC1D-385E-4148-901F-78D8002777C0}">
+        <c16r3:dataDisplayOptions16>
+          <c16r3:dispNaAsBlank val="1"/>
+        </c16r3:dataDisplayOptions16>
+      </c:ext>
+    </c:extLst>
+    <c:showDLblsOverMax val="0"/>
+  </c:chart>
+  <c:spPr>
+    <a:solidFill>
+      <a:schemeClr val="bg1"/>
+    </a:solidFill>
+    <a:ln w="9525" cap="flat" cmpd="sng" algn="ctr">
+      <a:solidFill>
+        <a:schemeClr val="tx1">
+          <a:lumMod val="15000"/>
+          <a:lumOff val="85000"/>
+        </a:schemeClr>
+      </a:solidFill>
+      <a:round/>
+    </a:ln>
+    <a:effectLst/>
+  </c:spPr>
+  <c:txPr>
+    <a:bodyPr/>
+    <a:lstStyle/>
+    <a:p>
+      <a:pPr>
+        <a:defRPr/>
+      </a:pPr>
+      <a:endParaRPr lang="de-DE"/>
+    </a:p>
+  </c:txPr>
+  <c:externalData r:id="rId3">
+    <c:autoUpdate val="0"/>
+  </c:externalData>
+</c:chartSpace>
+</file>
+
 <file path=word/charts/colors1.xml><?xml version="1.0" encoding="utf-8"?>
 <cs:colorStyle xmlns:cs="http://schemas.microsoft.com/office/drawing/2012/chartStyle" xmlns:a="http://schemas.openxmlformats.org/drawingml/2006/main" meth="cycle" id="10">
   <a:schemeClr val="accent1"/>
@@ -8816,7 +10443,563 @@
 </cs:colorStyle>
 </file>
 
+<file path=word/charts/colors2.xml><?xml version="1.0" encoding="utf-8"?>
+<cs:colorStyle xmlns:cs="http://schemas.microsoft.com/office/drawing/2012/chartStyle" xmlns:a="http://schemas.openxmlformats.org/drawingml/2006/main" meth="cycle" id="10">
+  <a:schemeClr val="accent1"/>
+  <a:schemeClr val="accent2"/>
+  <a:schemeClr val="accent3"/>
+  <a:schemeClr val="accent4"/>
+  <a:schemeClr val="accent5"/>
+  <a:schemeClr val="accent6"/>
+  <cs:variation/>
+  <cs:variation>
+    <a:lumMod val="60000"/>
+  </cs:variation>
+  <cs:variation>
+    <a:lumMod val="80000"/>
+    <a:lumOff val="20000"/>
+  </cs:variation>
+  <cs:variation>
+    <a:lumMod val="80000"/>
+  </cs:variation>
+  <cs:variation>
+    <a:lumMod val="60000"/>
+    <a:lumOff val="40000"/>
+  </cs:variation>
+  <cs:variation>
+    <a:lumMod val="50000"/>
+  </cs:variation>
+  <cs:variation>
+    <a:lumMod val="70000"/>
+    <a:lumOff val="30000"/>
+  </cs:variation>
+  <cs:variation>
+    <a:lumMod val="70000"/>
+  </cs:variation>
+  <cs:variation>
+    <a:lumMod val="50000"/>
+    <a:lumOff val="50000"/>
+  </cs:variation>
+</cs:colorStyle>
+</file>
+
 <file path=word/charts/style1.xml><?xml version="1.0" encoding="utf-8"?>
+<cs:chartStyle xmlns:cs="http://schemas.microsoft.com/office/drawing/2012/chartStyle" xmlns:a="http://schemas.openxmlformats.org/drawingml/2006/main" id="227">
+  <cs:axisTitle>
+    <cs:lnRef idx="0"/>
+    <cs:fillRef idx="0"/>
+    <cs:effectRef idx="0"/>
+    <cs:fontRef idx="minor">
+      <a:schemeClr val="tx1">
+        <a:lumMod val="65000"/>
+        <a:lumOff val="35000"/>
+      </a:schemeClr>
+    </cs:fontRef>
+    <cs:defRPr sz="1000" kern="1200"/>
+  </cs:axisTitle>
+  <cs:categoryAxis>
+    <cs:lnRef idx="0"/>
+    <cs:fillRef idx="0"/>
+    <cs:effectRef idx="0"/>
+    <cs:fontRef idx="minor">
+      <a:schemeClr val="tx1">
+        <a:lumMod val="65000"/>
+        <a:lumOff val="35000"/>
+      </a:schemeClr>
+    </cs:fontRef>
+    <cs:spPr>
+      <a:ln w="9525" cap="flat" cmpd="sng" algn="ctr">
+        <a:solidFill>
+          <a:schemeClr val="tx1">
+            <a:lumMod val="15000"/>
+            <a:lumOff val="85000"/>
+          </a:schemeClr>
+        </a:solidFill>
+        <a:round/>
+      </a:ln>
+    </cs:spPr>
+    <cs:defRPr sz="900" kern="1200"/>
+  </cs:categoryAxis>
+  <cs:chartArea mods="allowNoFillOverride allowNoLineOverride">
+    <cs:lnRef idx="0"/>
+    <cs:fillRef idx="0"/>
+    <cs:effectRef idx="0"/>
+    <cs:fontRef idx="minor">
+      <a:schemeClr val="tx1"/>
+    </cs:fontRef>
+    <cs:spPr>
+      <a:solidFill>
+        <a:schemeClr val="bg1"/>
+      </a:solidFill>
+      <a:ln w="9525" cap="flat" cmpd="sng" algn="ctr">
+        <a:solidFill>
+          <a:schemeClr val="tx1">
+            <a:lumMod val="15000"/>
+            <a:lumOff val="85000"/>
+          </a:schemeClr>
+        </a:solidFill>
+        <a:round/>
+      </a:ln>
+    </cs:spPr>
+    <cs:defRPr sz="1000" kern="1200"/>
+  </cs:chartArea>
+  <cs:dataLabel>
+    <cs:lnRef idx="0"/>
+    <cs:fillRef idx="0"/>
+    <cs:effectRef idx="0"/>
+    <cs:fontRef idx="minor">
+      <a:schemeClr val="tx1">
+        <a:lumMod val="75000"/>
+        <a:lumOff val="25000"/>
+      </a:schemeClr>
+    </cs:fontRef>
+    <cs:defRPr sz="900" kern="1200"/>
+  </cs:dataLabel>
+  <cs:dataLabelCallout>
+    <cs:lnRef idx="0"/>
+    <cs:fillRef idx="0"/>
+    <cs:effectRef idx="0"/>
+    <cs:fontRef idx="minor">
+      <a:schemeClr val="dk1">
+        <a:lumMod val="65000"/>
+        <a:lumOff val="35000"/>
+      </a:schemeClr>
+    </cs:fontRef>
+    <cs:spPr>
+      <a:solidFill>
+        <a:schemeClr val="lt1"/>
+      </a:solidFill>
+      <a:ln>
+        <a:solidFill>
+          <a:schemeClr val="dk1">
+            <a:lumMod val="25000"/>
+            <a:lumOff val="75000"/>
+          </a:schemeClr>
+        </a:solidFill>
+      </a:ln>
+    </cs:spPr>
+    <cs:defRPr sz="900" kern="1200"/>
+    <cs:bodyPr rot="0" spcFirstLastPara="1" vertOverflow="clip" horzOverflow="clip" vert="horz" wrap="square" lIns="36576" tIns="18288" rIns="36576" bIns="18288" anchor="ctr" anchorCtr="1">
+      <a:spAutoFit/>
+    </cs:bodyPr>
+  </cs:dataLabelCallout>
+  <cs:dataPoint>
+    <cs:lnRef idx="0"/>
+    <cs:fillRef idx="1">
+      <cs:styleClr val="auto"/>
+    </cs:fillRef>
+    <cs:effectRef idx="0"/>
+    <cs:fontRef idx="minor">
+      <a:schemeClr val="tx1"/>
+    </cs:fontRef>
+    <cs:spPr>
+      <a:solidFill>
+        <a:schemeClr val="phClr"/>
+      </a:solidFill>
+    </cs:spPr>
+  </cs:dataPoint>
+  <cs:dataPoint3D>
+    <cs:lnRef idx="0"/>
+    <cs:fillRef idx="1">
+      <cs:styleClr val="auto"/>
+    </cs:fillRef>
+    <cs:effectRef idx="0"/>
+    <cs:fontRef idx="minor">
+      <a:schemeClr val="tx1"/>
+    </cs:fontRef>
+    <cs:spPr>
+      <a:solidFill>
+        <a:schemeClr val="phClr"/>
+      </a:solidFill>
+    </cs:spPr>
+  </cs:dataPoint3D>
+  <cs:dataPointLine>
+    <cs:lnRef idx="0">
+      <cs:styleClr val="auto"/>
+    </cs:lnRef>
+    <cs:fillRef idx="1"/>
+    <cs:effectRef idx="0"/>
+    <cs:fontRef idx="minor">
+      <a:schemeClr val="tx1"/>
+    </cs:fontRef>
+    <cs:spPr>
+      <a:ln w="28575" cap="rnd">
+        <a:solidFill>
+          <a:schemeClr val="phClr"/>
+        </a:solidFill>
+        <a:round/>
+      </a:ln>
+    </cs:spPr>
+  </cs:dataPointLine>
+  <cs:dataPointMarker>
+    <cs:lnRef idx="0">
+      <cs:styleClr val="auto"/>
+    </cs:lnRef>
+    <cs:fillRef idx="1">
+      <cs:styleClr val="auto"/>
+    </cs:fillRef>
+    <cs:effectRef idx="0"/>
+    <cs:fontRef idx="minor">
+      <a:schemeClr val="tx1"/>
+    </cs:fontRef>
+    <cs:spPr>
+      <a:solidFill>
+        <a:schemeClr val="phClr"/>
+      </a:solidFill>
+      <a:ln w="9525">
+        <a:solidFill>
+          <a:schemeClr val="phClr"/>
+        </a:solidFill>
+      </a:ln>
+    </cs:spPr>
+  </cs:dataPointMarker>
+  <cs:dataPointMarkerLayout symbol="circle" size="5"/>
+  <cs:dataPointWireframe>
+    <cs:lnRef idx="0">
+      <cs:styleClr val="auto"/>
+    </cs:lnRef>
+    <cs:fillRef idx="1"/>
+    <cs:effectRef idx="0"/>
+    <cs:fontRef idx="minor">
+      <a:schemeClr val="tx1"/>
+    </cs:fontRef>
+    <cs:spPr>
+      <a:ln w="9525" cap="rnd">
+        <a:solidFill>
+          <a:schemeClr val="phClr"/>
+        </a:solidFill>
+        <a:round/>
+      </a:ln>
+    </cs:spPr>
+  </cs:dataPointWireframe>
+  <cs:dataTable>
+    <cs:lnRef idx="0"/>
+    <cs:fillRef idx="0"/>
+    <cs:effectRef idx="0"/>
+    <cs:fontRef idx="minor">
+      <a:schemeClr val="tx1">
+        <a:lumMod val="65000"/>
+        <a:lumOff val="35000"/>
+      </a:schemeClr>
+    </cs:fontRef>
+    <cs:spPr>
+      <a:noFill/>
+      <a:ln w="9525" cap="flat" cmpd="sng" algn="ctr">
+        <a:solidFill>
+          <a:schemeClr val="tx1">
+            <a:lumMod val="15000"/>
+            <a:lumOff val="85000"/>
+          </a:schemeClr>
+        </a:solidFill>
+        <a:round/>
+      </a:ln>
+    </cs:spPr>
+    <cs:defRPr sz="900" kern="1200"/>
+  </cs:dataTable>
+  <cs:downBar>
+    <cs:lnRef idx="0"/>
+    <cs:fillRef idx="0"/>
+    <cs:effectRef idx="0"/>
+    <cs:fontRef idx="minor">
+      <a:schemeClr val="dk1"/>
+    </cs:fontRef>
+    <cs:spPr>
+      <a:solidFill>
+        <a:schemeClr val="dk1">
+          <a:lumMod val="65000"/>
+          <a:lumOff val="35000"/>
+        </a:schemeClr>
+      </a:solidFill>
+      <a:ln w="9525">
+        <a:solidFill>
+          <a:schemeClr val="tx1">
+            <a:lumMod val="65000"/>
+            <a:lumOff val="35000"/>
+          </a:schemeClr>
+        </a:solidFill>
+      </a:ln>
+    </cs:spPr>
+  </cs:downBar>
+  <cs:dropLine>
+    <cs:lnRef idx="0"/>
+    <cs:fillRef idx="0"/>
+    <cs:effectRef idx="0"/>
+    <cs:fontRef idx="minor">
+      <a:schemeClr val="tx1"/>
+    </cs:fontRef>
+    <cs:spPr>
+      <a:ln w="9525" cap="flat" cmpd="sng" algn="ctr">
+        <a:solidFill>
+          <a:schemeClr val="tx1">
+            <a:lumMod val="35000"/>
+            <a:lumOff val="65000"/>
+          </a:schemeClr>
+        </a:solidFill>
+        <a:round/>
+      </a:ln>
+    </cs:spPr>
+  </cs:dropLine>
+  <cs:errorBar>
+    <cs:lnRef idx="0"/>
+    <cs:fillRef idx="0"/>
+    <cs:effectRef idx="0"/>
+    <cs:fontRef idx="minor">
+      <a:schemeClr val="tx1"/>
+    </cs:fontRef>
+    <cs:spPr>
+      <a:ln w="9525" cap="flat" cmpd="sng" algn="ctr">
+        <a:solidFill>
+          <a:schemeClr val="tx1">
+            <a:lumMod val="65000"/>
+            <a:lumOff val="35000"/>
+          </a:schemeClr>
+        </a:solidFill>
+        <a:round/>
+      </a:ln>
+    </cs:spPr>
+  </cs:errorBar>
+  <cs:floor>
+    <cs:lnRef idx="0"/>
+    <cs:fillRef idx="0"/>
+    <cs:effectRef idx="0"/>
+    <cs:fontRef idx="minor">
+      <a:schemeClr val="tx1"/>
+    </cs:fontRef>
+    <cs:spPr>
+      <a:noFill/>
+      <a:ln>
+        <a:noFill/>
+      </a:ln>
+    </cs:spPr>
+  </cs:floor>
+  <cs:gridlineMajor>
+    <cs:lnRef idx="0"/>
+    <cs:fillRef idx="0"/>
+    <cs:effectRef idx="0"/>
+    <cs:fontRef idx="minor">
+      <a:schemeClr val="tx1"/>
+    </cs:fontRef>
+    <cs:spPr>
+      <a:ln w="9525" cap="flat" cmpd="sng" algn="ctr">
+        <a:solidFill>
+          <a:schemeClr val="tx1">
+            <a:lumMod val="15000"/>
+            <a:lumOff val="85000"/>
+          </a:schemeClr>
+        </a:solidFill>
+        <a:round/>
+      </a:ln>
+    </cs:spPr>
+  </cs:gridlineMajor>
+  <cs:gridlineMinor>
+    <cs:lnRef idx="0"/>
+    <cs:fillRef idx="0"/>
+    <cs:effectRef idx="0"/>
+    <cs:fontRef idx="minor">
+      <a:schemeClr val="tx1"/>
+    </cs:fontRef>
+    <cs:spPr>
+      <a:ln w="9525" cap="flat" cmpd="sng" algn="ctr">
+        <a:solidFill>
+          <a:schemeClr val="tx1">
+            <a:lumMod val="5000"/>
+            <a:lumOff val="95000"/>
+          </a:schemeClr>
+        </a:solidFill>
+        <a:round/>
+      </a:ln>
+    </cs:spPr>
+  </cs:gridlineMinor>
+  <cs:hiLoLine>
+    <cs:lnRef idx="0"/>
+    <cs:fillRef idx="0"/>
+    <cs:effectRef idx="0"/>
+    <cs:fontRef idx="minor">
+      <a:schemeClr val="tx1"/>
+    </cs:fontRef>
+    <cs:spPr>
+      <a:ln w="9525" cap="flat" cmpd="sng" algn="ctr">
+        <a:solidFill>
+          <a:schemeClr val="tx1">
+            <a:lumMod val="75000"/>
+            <a:lumOff val="25000"/>
+          </a:schemeClr>
+        </a:solidFill>
+        <a:round/>
+      </a:ln>
+    </cs:spPr>
+  </cs:hiLoLine>
+  <cs:leaderLine>
+    <cs:lnRef idx="0"/>
+    <cs:fillRef idx="0"/>
+    <cs:effectRef idx="0"/>
+    <cs:fontRef idx="minor">
+      <a:schemeClr val="tx1"/>
+    </cs:fontRef>
+    <cs:spPr>
+      <a:ln w="9525" cap="flat" cmpd="sng" algn="ctr">
+        <a:solidFill>
+          <a:schemeClr val="tx1">
+            <a:lumMod val="35000"/>
+            <a:lumOff val="65000"/>
+          </a:schemeClr>
+        </a:solidFill>
+        <a:round/>
+      </a:ln>
+    </cs:spPr>
+  </cs:leaderLine>
+  <cs:legend>
+    <cs:lnRef idx="0"/>
+    <cs:fillRef idx="0"/>
+    <cs:effectRef idx="0"/>
+    <cs:fontRef idx="minor">
+      <a:schemeClr val="tx1">
+        <a:lumMod val="65000"/>
+        <a:lumOff val="35000"/>
+      </a:schemeClr>
+    </cs:fontRef>
+    <cs:defRPr sz="900" kern="1200"/>
+  </cs:legend>
+  <cs:plotArea mods="allowNoFillOverride allowNoLineOverride">
+    <cs:lnRef idx="0"/>
+    <cs:fillRef idx="0"/>
+    <cs:effectRef idx="0"/>
+    <cs:fontRef idx="minor">
+      <a:schemeClr val="tx1"/>
+    </cs:fontRef>
+  </cs:plotArea>
+  <cs:plotArea3D mods="allowNoFillOverride allowNoLineOverride">
+    <cs:lnRef idx="0"/>
+    <cs:fillRef idx="0"/>
+    <cs:effectRef idx="0"/>
+    <cs:fontRef idx="minor">
+      <a:schemeClr val="tx1"/>
+    </cs:fontRef>
+  </cs:plotArea3D>
+  <cs:seriesAxis>
+    <cs:lnRef idx="0"/>
+    <cs:fillRef idx="0"/>
+    <cs:effectRef idx="0"/>
+    <cs:fontRef idx="minor">
+      <a:schemeClr val="tx1">
+        <a:lumMod val="65000"/>
+        <a:lumOff val="35000"/>
+      </a:schemeClr>
+    </cs:fontRef>
+    <cs:defRPr sz="900" kern="1200"/>
+  </cs:seriesAxis>
+  <cs:seriesLine>
+    <cs:lnRef idx="0"/>
+    <cs:fillRef idx="0"/>
+    <cs:effectRef idx="0"/>
+    <cs:fontRef idx="minor">
+      <a:schemeClr val="tx1"/>
+    </cs:fontRef>
+    <cs:spPr>
+      <a:ln w="9525" cap="flat" cmpd="sng" algn="ctr">
+        <a:solidFill>
+          <a:schemeClr val="tx1">
+            <a:lumMod val="35000"/>
+            <a:lumOff val="65000"/>
+          </a:schemeClr>
+        </a:solidFill>
+        <a:round/>
+      </a:ln>
+    </cs:spPr>
+  </cs:seriesLine>
+  <cs:title>
+    <cs:lnRef idx="0"/>
+    <cs:fillRef idx="0"/>
+    <cs:effectRef idx="0"/>
+    <cs:fontRef idx="minor">
+      <a:schemeClr val="tx1">
+        <a:lumMod val="65000"/>
+        <a:lumOff val="35000"/>
+      </a:schemeClr>
+    </cs:fontRef>
+    <cs:defRPr sz="1400" b="0" kern="1200" spc="0" baseline="0"/>
+  </cs:title>
+  <cs:trendline>
+    <cs:lnRef idx="0">
+      <cs:styleClr val="auto"/>
+    </cs:lnRef>
+    <cs:fillRef idx="0"/>
+    <cs:effectRef idx="0"/>
+    <cs:fontRef idx="minor">
+      <a:schemeClr val="tx1"/>
+    </cs:fontRef>
+    <cs:spPr>
+      <a:ln w="19050" cap="rnd">
+        <a:solidFill>
+          <a:schemeClr val="phClr"/>
+        </a:solidFill>
+        <a:prstDash val="sysDot"/>
+      </a:ln>
+    </cs:spPr>
+  </cs:trendline>
+  <cs:trendlineLabel>
+    <cs:lnRef idx="0"/>
+    <cs:fillRef idx="0"/>
+    <cs:effectRef idx="0"/>
+    <cs:fontRef idx="minor">
+      <a:schemeClr val="tx1">
+        <a:lumMod val="65000"/>
+        <a:lumOff val="35000"/>
+      </a:schemeClr>
+    </cs:fontRef>
+    <cs:defRPr sz="900" kern="1200"/>
+  </cs:trendlineLabel>
+  <cs:upBar>
+    <cs:lnRef idx="0"/>
+    <cs:fillRef idx="0"/>
+    <cs:effectRef idx="0"/>
+    <cs:fontRef idx="minor">
+      <a:schemeClr val="dk1"/>
+    </cs:fontRef>
+    <cs:spPr>
+      <a:solidFill>
+        <a:schemeClr val="lt1"/>
+      </a:solidFill>
+      <a:ln w="9525">
+        <a:solidFill>
+          <a:schemeClr val="tx1">
+            <a:lumMod val="15000"/>
+            <a:lumOff val="85000"/>
+          </a:schemeClr>
+        </a:solidFill>
+      </a:ln>
+    </cs:spPr>
+  </cs:upBar>
+  <cs:valueAxis>
+    <cs:lnRef idx="0"/>
+    <cs:fillRef idx="0"/>
+    <cs:effectRef idx="0"/>
+    <cs:fontRef idx="minor">
+      <a:schemeClr val="tx1">
+        <a:lumMod val="65000"/>
+        <a:lumOff val="35000"/>
+      </a:schemeClr>
+    </cs:fontRef>
+    <cs:defRPr sz="900" kern="1200"/>
+  </cs:valueAxis>
+  <cs:wall>
+    <cs:lnRef idx="0"/>
+    <cs:fillRef idx="0"/>
+    <cs:effectRef idx="0"/>
+    <cs:fontRef idx="minor">
+      <a:schemeClr val="tx1"/>
+    </cs:fontRef>
+    <cs:spPr>
+      <a:noFill/>
+      <a:ln>
+        <a:noFill/>
+      </a:ln>
+    </cs:spPr>
+  </cs:wall>
+</cs:chartStyle>
+</file>
+
+<file path=word/charts/style2.xml><?xml version="1.0" encoding="utf-8"?>
 <cs:chartStyle xmlns:cs="http://schemas.microsoft.com/office/drawing/2012/chartStyle" xmlns:a="http://schemas.openxmlformats.org/drawingml/2006/main" id="227">
   <cs:axisTitle>
     <cs:lnRef idx="0"/>

</xml_diff>

<commit_message>
aufgabe 1 d + e
</commit_message>
<xml_diff>
--- a/Labor 1/Protokollvorlage Labor 1.docx
+++ b/Labor 1/Protokollvorlage Labor 1.docx
@@ -2421,7 +2421,7 @@
             <wp:cNvGraphicFramePr/>
             <a:graphic xmlns:a="http://schemas.openxmlformats.org/drawingml/2006/main">
               <a:graphicData uri="http://schemas.openxmlformats.org/drawingml/2006/chart">
-                <c:chart xmlns:c="http://schemas.openxmlformats.org/drawingml/2006/chart" xmlns:r="http://schemas.openxmlformats.org/officeDocument/2006/relationships" r:id="rId7"/>
+                <c:chart xmlns:c="http://schemas.openxmlformats.org/drawingml/2006/chart" xmlns:r="http://schemas.openxmlformats.org/officeDocument/2006/relationships" r:id="rId8"/>
               </a:graphicData>
             </a:graphic>
           </wp:inline>
@@ -4440,6 +4440,356 @@
         <w:t>Lösung:</w:t>
       </w:r>
     </w:p>
+    <w:p>
+      <w:r>
+        <w:t xml:space="preserve">In der Tabelle 1 im Anhang wurde zu jedem Temperaturwert </w:t>
+      </w:r>
+      <m:oMath>
+        <m:r>
+          <w:rPr>
+            <w:rFonts w:ascii="Cambria Math" w:hAnsi="Cambria Math"/>
+          </w:rPr>
+          <m:t>ϑ</m:t>
+        </m:r>
+      </m:oMath>
+      <w:r>
+        <w:t xml:space="preserve"> die Spannung </w:t>
+      </w:r>
+      <m:oMath>
+        <m:sSub>
+          <m:sSubPr>
+            <m:ctrlPr>
+              <w:rPr>
+                <w:rFonts w:ascii="Cambria Math" w:hAnsi="Cambria Math"/>
+                <w:i/>
+              </w:rPr>
+            </m:ctrlPr>
+          </m:sSubPr>
+          <m:e>
+            <m:r>
+              <w:rPr>
+                <w:rFonts w:ascii="Cambria Math" w:hAnsi="Cambria Math"/>
+              </w:rPr>
+              <m:t>U</m:t>
+            </m:r>
+          </m:e>
+          <m:sub>
+            <m:r>
+              <w:rPr>
+                <w:rFonts w:ascii="Cambria Math" w:hAnsi="Cambria Math"/>
+              </w:rPr>
+              <m:t>AB</m:t>
+            </m:r>
+          </m:sub>
+        </m:sSub>
+      </m:oMath>
+      <w:r>
+        <w:t xml:space="preserve"> mithilfe der Gleichung (9*) und den Werten:</w:t>
+      </w:r>
+    </w:p>
+    <w:p>
+      <m:oMathPara>
+        <m:oMathParaPr>
+          <m:jc m:val="left"/>
+        </m:oMathParaPr>
+        <m:oMath>
+          <m:r>
+            <w:rPr>
+              <w:rFonts w:ascii="Cambria Math" w:hAnsi="Cambria Math"/>
+            </w:rPr>
+            <m:t>U</m:t>
+          </m:r>
+          <m:r>
+            <w:rPr>
+              <w:rFonts w:ascii="Cambria Math" w:hAnsi="Cambria Math"/>
+            </w:rPr>
+            <m:t xml:space="preserve">  </m:t>
+          </m:r>
+          <m:r>
+            <w:rPr>
+              <w:rFonts w:ascii="Cambria Math" w:hAnsi="Cambria Math"/>
+            </w:rPr>
+            <m:t>=5V</m:t>
+          </m:r>
+        </m:oMath>
+      </m:oMathPara>
+    </w:p>
+    <w:p>
+      <m:oMathPara>
+        <m:oMathParaPr>
+          <m:jc m:val="left"/>
+        </m:oMathParaPr>
+        <m:oMath>
+          <m:sSub>
+            <m:sSubPr>
+              <m:ctrlPr>
+                <w:rPr>
+                  <w:rFonts w:ascii="Cambria Math" w:hAnsi="Cambria Math"/>
+                  <w:i/>
+                </w:rPr>
+              </m:ctrlPr>
+            </m:sSubPr>
+            <m:e>
+              <m:r>
+                <w:rPr>
+                  <w:rFonts w:ascii="Cambria Math" w:hAnsi="Cambria Math"/>
+                </w:rPr>
+                <m:t>R</m:t>
+              </m:r>
+            </m:e>
+            <m:sub>
+              <m:r>
+                <w:rPr>
+                  <w:rFonts w:ascii="Cambria Math" w:hAnsi="Cambria Math"/>
+                </w:rPr>
+                <m:t>1</m:t>
+              </m:r>
+            </m:sub>
+          </m:sSub>
+          <m:r>
+            <w:rPr>
+              <w:rFonts w:ascii="Cambria Math" w:hAnsi="Cambria Math"/>
+            </w:rPr>
+            <m:t>=</m:t>
+          </m:r>
+          <m:sSub>
+            <m:sSubPr>
+              <m:ctrlPr>
+                <w:rPr>
+                  <w:rFonts w:ascii="Cambria Math" w:hAnsi="Cambria Math"/>
+                  <w:i/>
+                </w:rPr>
+              </m:ctrlPr>
+            </m:sSubPr>
+            <m:e>
+              <m:r>
+                <w:rPr>
+                  <w:rFonts w:ascii="Cambria Math" w:hAnsi="Cambria Math"/>
+                </w:rPr>
+                <m:t>R</m:t>
+              </m:r>
+            </m:e>
+            <m:sub>
+              <m:r>
+                <w:rPr>
+                  <w:rFonts w:ascii="Cambria Math" w:hAnsi="Cambria Math"/>
+                </w:rPr>
+                <m:t>3</m:t>
+              </m:r>
+            </m:sub>
+          </m:sSub>
+          <m:r>
+            <w:rPr>
+              <w:rFonts w:ascii="Cambria Math" w:hAnsi="Cambria Math"/>
+            </w:rPr>
+            <m:t xml:space="preserve">=5100 </m:t>
+          </m:r>
+          <m:r>
+            <m:rPr>
+              <m:sty m:val="p"/>
+            </m:rPr>
+            <w:rPr>
+              <w:rFonts w:ascii="Cambria Math" w:hAnsi="Cambria Math"/>
+            </w:rPr>
+            <m:t>Ω</m:t>
+          </m:r>
+          <m:r>
+            <w:rPr>
+              <w:rFonts w:ascii="Cambria Math" w:hAnsi="Cambria Math"/>
+            </w:rPr>
+            <m:t xml:space="preserve"> </m:t>
+          </m:r>
+        </m:oMath>
+      </m:oMathPara>
+    </w:p>
+    <w:p>
+      <m:oMathPara>
+        <m:oMathParaPr>
+          <m:jc m:val="left"/>
+        </m:oMathParaPr>
+        <m:oMath>
+          <m:sSub>
+            <m:sSubPr>
+              <m:ctrlPr>
+                <w:rPr>
+                  <w:rFonts w:ascii="Cambria Math" w:hAnsi="Cambria Math"/>
+                  <w:i/>
+                </w:rPr>
+              </m:ctrlPr>
+            </m:sSubPr>
+            <m:e>
+              <m:r>
+                <w:rPr>
+                  <w:rFonts w:ascii="Cambria Math" w:hAnsi="Cambria Math"/>
+                </w:rPr>
+                <m:t>R</m:t>
+              </m:r>
+            </m:e>
+            <m:sub>
+              <m:r>
+                <w:rPr>
+                  <w:rFonts w:ascii="Cambria Math" w:hAnsi="Cambria Math"/>
+                </w:rPr>
+                <m:t>2</m:t>
+              </m:r>
+            </m:sub>
+          </m:sSub>
+          <m:r>
+            <w:rPr>
+              <w:rFonts w:ascii="Cambria Math" w:hAnsi="Cambria Math"/>
+            </w:rPr>
+            <m:t>=100</m:t>
+          </m:r>
+          <m:r>
+            <w:rPr>
+              <w:rFonts w:ascii="Cambria Math" w:hAnsi="Cambria Math"/>
+            </w:rPr>
+            <m:t xml:space="preserve"> </m:t>
+          </m:r>
+          <m:r>
+            <m:rPr>
+              <m:sty m:val="p"/>
+            </m:rPr>
+            <w:rPr>
+              <w:rFonts w:ascii="Cambria Math" w:hAnsi="Cambria Math"/>
+            </w:rPr>
+            <m:t>Ω</m:t>
+          </m:r>
+          <m:r>
+            <w:rPr>
+              <w:rFonts w:ascii="Cambria Math" w:hAnsi="Cambria Math"/>
+            </w:rPr>
+            <m:t>⋅</m:t>
+          </m:r>
+          <m:d>
+            <m:dPr>
+              <m:ctrlPr>
+                <w:rPr>
+                  <w:rFonts w:ascii="Cambria Math" w:hAnsi="Cambria Math"/>
+                  <w:i/>
+                </w:rPr>
+              </m:ctrlPr>
+            </m:dPr>
+            <m:e>
+              <m:r>
+                <w:rPr>
+                  <w:rFonts w:ascii="Cambria Math" w:hAnsi="Cambria Math"/>
+                </w:rPr>
+                <m:t>1+0,00392</m:t>
+              </m:r>
+              <m:f>
+                <m:fPr>
+                  <m:ctrlPr>
+                    <w:rPr>
+                      <w:rFonts w:ascii="Cambria Math" w:hAnsi="Cambria Math"/>
+                      <w:i/>
+                    </w:rPr>
+                  </m:ctrlPr>
+                </m:fPr>
+                <m:num>
+                  <m:r>
+                    <w:rPr>
+                      <w:rFonts w:ascii="Cambria Math" w:hAnsi="Cambria Math"/>
+                    </w:rPr>
+                    <m:t>1</m:t>
+                  </m:r>
+                </m:num>
+                <m:den>
+                  <m:r>
+                    <w:rPr>
+                      <w:rFonts w:ascii="Cambria Math" w:hAnsi="Cambria Math"/>
+                    </w:rPr>
+                    <m:t>k</m:t>
+                  </m:r>
+                </m:den>
+              </m:f>
+              <m:r>
+                <w:rPr>
+                  <w:rFonts w:ascii="Cambria Math" w:hAnsi="Cambria Math"/>
+                </w:rPr>
+                <m:t>⋅</m:t>
+              </m:r>
+              <m:r>
+                <w:rPr>
+                  <w:rFonts w:ascii="Cambria Math" w:hAnsi="Cambria Math"/>
+                </w:rPr>
+                <m:t>ϑ</m:t>
+              </m:r>
+              <m:ctrlPr>
+                <w:rPr>
+                  <w:rFonts w:ascii="Cambria Math"/>
+                  <w:i/>
+                </w:rPr>
+              </m:ctrlPr>
+            </m:e>
+          </m:d>
+        </m:oMath>
+      </m:oMathPara>
+    </w:p>
+    <w:p>
+      <m:oMathPara>
+        <m:oMathParaPr>
+          <m:jc m:val="left"/>
+        </m:oMathParaPr>
+        <m:oMath>
+          <m:sSub>
+            <m:sSubPr>
+              <m:ctrlPr>
+                <w:rPr>
+                  <w:rFonts w:ascii="Cambria Math" w:hAnsi="Cambria Math"/>
+                  <w:i/>
+                </w:rPr>
+              </m:ctrlPr>
+            </m:sSubPr>
+            <m:e>
+              <m:r>
+                <w:rPr>
+                  <w:rFonts w:ascii="Cambria Math" w:hAnsi="Cambria Math"/>
+                </w:rPr>
+                <m:t>R</m:t>
+              </m:r>
+            </m:e>
+            <m:sub>
+              <m:r>
+                <w:rPr>
+                  <w:rFonts w:ascii="Cambria Math" w:hAnsi="Cambria Math"/>
+                </w:rPr>
+                <m:t>4</m:t>
+              </m:r>
+            </m:sub>
+          </m:sSub>
+          <m:r>
+            <w:rPr>
+              <w:rFonts w:ascii="Cambria Math" w:hAnsi="Cambria Math"/>
+            </w:rPr>
+            <m:t xml:space="preserve">=100 </m:t>
+          </m:r>
+          <m:r>
+            <m:rPr>
+              <m:sty m:val="p"/>
+            </m:rPr>
+            <w:rPr>
+              <w:rFonts w:ascii="Cambria Math" w:hAnsi="Cambria Math"/>
+            </w:rPr>
+            <m:t>Ω</m:t>
+          </m:r>
+        </m:oMath>
+      </m:oMathPara>
+    </w:p>
+    <w:p>
+      <w:r>
+        <w:t xml:space="preserve">Anschließend werden die Werte in Abhängigkeit der jeweiligen Temperatur in ein </w:t>
+      </w:r>
+      <w:proofErr w:type="spellStart"/>
+      <w:r>
+        <w:t>Digramm</w:t>
+      </w:r>
+      <w:proofErr w:type="spellEnd"/>
+      <w:r>
+        <w:t xml:space="preserve"> eingetragen. </w:t>
+      </w:r>
+    </w:p>
+    <w:p/>
     <w:p>
       <w:r>
         <w:rPr>
@@ -4806,7 +5156,7 @@
             <wp:cNvGraphicFramePr/>
             <a:graphic xmlns:a="http://schemas.openxmlformats.org/drawingml/2006/main">
               <a:graphicData uri="http://schemas.openxmlformats.org/drawingml/2006/chart">
-                <c:chart xmlns:c="http://schemas.openxmlformats.org/drawingml/2006/chart" xmlns:r="http://schemas.openxmlformats.org/officeDocument/2006/relationships" r:id="rId8"/>
+                <c:chart xmlns:c="http://schemas.openxmlformats.org/drawingml/2006/chart" xmlns:r="http://schemas.openxmlformats.org/officeDocument/2006/relationships" r:id="rId9"/>
               </a:graphicData>
             </a:graphic>
           </wp:inline>
@@ -5424,10 +5774,400 @@
       <w:r>
         <w:t xml:space="preserve">Weiterhin gilt    </w:t>
       </w:r>
+    </w:p>
+    <w:p>
+      <w:pPr>
+        <w:jc w:val="center"/>
+      </w:pPr>
+      <m:oMath>
+        <m:sSub>
+          <m:sSubPr>
+            <m:ctrlPr>
+              <w:rPr>
+                <w:rFonts w:ascii="Cambria Math" w:hAnsi="Cambria Math"/>
+                <w:i/>
+              </w:rPr>
+            </m:ctrlPr>
+          </m:sSubPr>
+          <m:e>
+            <m:r>
+              <w:rPr>
+                <w:rFonts w:ascii="Cambria Math" w:hAnsi="Cambria Math"/>
+              </w:rPr>
+              <m:t>R</m:t>
+            </m:r>
+          </m:e>
+          <m:sub>
+            <m:r>
+              <w:rPr>
+                <w:rFonts w:ascii="Cambria Math" w:hAnsi="Cambria Math"/>
+              </w:rPr>
+              <m:t>1</m:t>
+            </m:r>
+          </m:sub>
+        </m:sSub>
+        <m:r>
+          <w:rPr>
+            <w:rFonts w:ascii="Cambria Math" w:hAnsi="Cambria Math"/>
+          </w:rPr>
+          <m:t>=</m:t>
+        </m:r>
+        <m:sSub>
+          <m:sSubPr>
+            <m:ctrlPr>
+              <w:rPr>
+                <w:rFonts w:ascii="Cambria Math" w:hAnsi="Cambria Math"/>
+                <w:i/>
+              </w:rPr>
+            </m:ctrlPr>
+          </m:sSubPr>
+          <m:e>
+            <m:r>
+              <w:rPr>
+                <w:rFonts w:ascii="Cambria Math" w:hAnsi="Cambria Math"/>
+              </w:rPr>
+              <m:t>R</m:t>
+            </m:r>
+          </m:e>
+          <m:sub>
+            <m:r>
+              <w:rPr>
+                <w:rFonts w:ascii="Cambria Math" w:hAnsi="Cambria Math"/>
+              </w:rPr>
+              <m:t>3</m:t>
+            </m:r>
+          </m:sub>
+        </m:sSub>
+      </m:oMath>
+      <w:r>
+        <w:t>.</w:t>
+      </w:r>
+    </w:p>
+    <w:p>
+      <w:r>
+        <w:lastRenderedPageBreak/>
+        <w:t xml:space="preserve">Daraus </w:t>
+      </w:r>
+      <w:proofErr w:type="gramStart"/>
+      <w:r>
+        <w:t>Folgt</w:t>
+      </w:r>
+      <w:proofErr w:type="gramEnd"/>
+      <w:r>
+        <w:t xml:space="preserve"> </w:t>
+      </w:r>
+    </w:p>
+    <w:p>
+      <w:pPr>
+        <w:jc w:val="center"/>
+      </w:pPr>
+      <m:oMathPara>
+        <m:oMath>
+          <m:f>
+            <m:fPr>
+              <m:ctrlPr>
+                <w:rPr>
+                  <w:rFonts w:ascii="Cambria Math" w:hAnsi="Cambria Math"/>
+                  <w:i/>
+                </w:rPr>
+              </m:ctrlPr>
+            </m:fPr>
+            <m:num>
+              <m:sSub>
+                <m:sSubPr>
+                  <m:ctrlPr>
+                    <w:rPr>
+                      <w:rFonts w:ascii="Cambria Math" w:hAnsi="Cambria Math"/>
+                      <w:i/>
+                    </w:rPr>
+                  </m:ctrlPr>
+                </m:sSubPr>
+                <m:e>
+                  <m:r>
+                    <w:rPr>
+                      <w:rFonts w:ascii="Cambria Math" w:hAnsi="Cambria Math"/>
+                    </w:rPr>
+                    <m:t>R</m:t>
+                  </m:r>
+                </m:e>
+                <m:sub>
+                  <m:r>
+                    <w:rPr>
+                      <w:rFonts w:ascii="Cambria Math" w:hAnsi="Cambria Math"/>
+                    </w:rPr>
+                    <m:t>3</m:t>
+                  </m:r>
+                </m:sub>
+              </m:sSub>
+            </m:num>
+            <m:den>
+              <m:sSub>
+                <m:sSubPr>
+                  <m:ctrlPr>
+                    <w:rPr>
+                      <w:rFonts w:ascii="Cambria Math" w:hAnsi="Cambria Math"/>
+                      <w:i/>
+                    </w:rPr>
+                  </m:ctrlPr>
+                </m:sSubPr>
+                <m:e>
+                  <m:r>
+                    <w:rPr>
+                      <w:rFonts w:ascii="Cambria Math" w:hAnsi="Cambria Math"/>
+                    </w:rPr>
+                    <m:t>R</m:t>
+                  </m:r>
+                </m:e>
+                <m:sub>
+                  <m:r>
+                    <w:rPr>
+                      <w:rFonts w:ascii="Cambria Math" w:hAnsi="Cambria Math"/>
+                    </w:rPr>
+                    <m:t>3</m:t>
+                  </m:r>
+                </m:sub>
+              </m:sSub>
+              <m:r>
+                <w:rPr>
+                  <w:rFonts w:ascii="Cambria Math" w:hAnsi="Cambria Math"/>
+                </w:rPr>
+                <m:t>-</m:t>
+              </m:r>
+              <m:sSub>
+                <m:sSubPr>
+                  <m:ctrlPr>
+                    <w:rPr>
+                      <w:rFonts w:ascii="Cambria Math" w:hAnsi="Cambria Math"/>
+                      <w:i/>
+                    </w:rPr>
+                  </m:ctrlPr>
+                </m:sSubPr>
+                <m:e>
+                  <m:r>
+                    <w:rPr>
+                      <w:rFonts w:ascii="Cambria Math" w:hAnsi="Cambria Math"/>
+                    </w:rPr>
+                    <m:t>R</m:t>
+                  </m:r>
+                </m:e>
+                <m:sub>
+                  <m:r>
+                    <w:rPr>
+                      <w:rFonts w:ascii="Cambria Math" w:hAnsi="Cambria Math"/>
+                    </w:rPr>
+                    <m:t>4</m:t>
+                  </m:r>
+                </m:sub>
+              </m:sSub>
+            </m:den>
+          </m:f>
+          <m:r>
+            <w:rPr>
+              <w:rFonts w:ascii="Cambria Math" w:hAnsi="Cambria Math"/>
+            </w:rPr>
+            <m:t>=</m:t>
+          </m:r>
+          <m:f>
+            <m:fPr>
+              <m:ctrlPr>
+                <w:rPr>
+                  <w:rFonts w:ascii="Cambria Math" w:hAnsi="Cambria Math"/>
+                  <w:i/>
+                </w:rPr>
+              </m:ctrlPr>
+            </m:fPr>
+            <m:num>
+              <m:sSub>
+                <m:sSubPr>
+                  <m:ctrlPr>
+                    <w:rPr>
+                      <w:rFonts w:ascii="Cambria Math" w:hAnsi="Cambria Math"/>
+                      <w:i/>
+                    </w:rPr>
+                  </m:ctrlPr>
+                </m:sSubPr>
+                <m:e>
+                  <m:r>
+                    <w:rPr>
+                      <w:rFonts w:ascii="Cambria Math" w:hAnsi="Cambria Math"/>
+                    </w:rPr>
+                    <m:t>R</m:t>
+                  </m:r>
+                </m:e>
+                <m:sub>
+                  <m:r>
+                    <w:rPr>
+                      <w:rFonts w:ascii="Cambria Math" w:hAnsi="Cambria Math"/>
+                    </w:rPr>
+                    <m:t>3</m:t>
+                  </m:r>
+                </m:sub>
+              </m:sSub>
+            </m:num>
+            <m:den>
+              <m:sSub>
+                <m:sSubPr>
+                  <m:ctrlPr>
+                    <w:rPr>
+                      <w:rFonts w:ascii="Cambria Math" w:hAnsi="Cambria Math"/>
+                      <w:i/>
+                    </w:rPr>
+                  </m:ctrlPr>
+                </m:sSubPr>
+                <m:e>
+                  <m:r>
+                    <w:rPr>
+                      <w:rFonts w:ascii="Cambria Math" w:hAnsi="Cambria Math"/>
+                    </w:rPr>
+                    <m:t>R</m:t>
+                  </m:r>
+                </m:e>
+                <m:sub>
+                  <m:r>
+                    <w:rPr>
+                      <w:rFonts w:ascii="Cambria Math" w:hAnsi="Cambria Math"/>
+                    </w:rPr>
+                    <m:t>3</m:t>
+                  </m:r>
+                </m:sub>
+              </m:sSub>
+              <m:r>
+                <w:rPr>
+                  <w:rFonts w:ascii="Cambria Math" w:hAnsi="Cambria Math"/>
+                </w:rPr>
+                <m:t>-</m:t>
+              </m:r>
+              <m:sSub>
+                <m:sSubPr>
+                  <m:ctrlPr>
+                    <w:rPr>
+                      <w:rFonts w:ascii="Cambria Math" w:hAnsi="Cambria Math"/>
+                      <w:i/>
+                    </w:rPr>
+                  </m:ctrlPr>
+                </m:sSubPr>
+                <m:e>
+                  <m:r>
+                    <w:rPr>
+                      <w:rFonts w:ascii="Cambria Math" w:hAnsi="Cambria Math"/>
+                    </w:rPr>
+                    <m:t>R</m:t>
+                  </m:r>
+                </m:e>
+                <m:sub>
+                  <m:r>
+                    <w:rPr>
+                      <w:rFonts w:ascii="Cambria Math" w:hAnsi="Cambria Math"/>
+                    </w:rPr>
+                    <m:t>2</m:t>
+                  </m:r>
+                </m:sub>
+              </m:sSub>
+            </m:den>
+          </m:f>
+        </m:oMath>
+      </m:oMathPara>
+    </w:p>
+    <w:p>
+      <w:r>
+        <w:t xml:space="preserve">Somit lässt sich de Bedingung </w:t>
+      </w:r>
+    </w:p>
+    <w:p>
+      <w:pPr>
+        <w:jc w:val="center"/>
+      </w:pPr>
+      <m:oMathPara>
+        <m:oMath>
+          <m:sSub>
+            <m:sSubPr>
+              <m:ctrlPr>
+                <w:rPr>
+                  <w:rFonts w:ascii="Cambria Math" w:hAnsi="Cambria Math"/>
+                  <w:i/>
+                </w:rPr>
+              </m:ctrlPr>
+            </m:sSubPr>
+            <m:e>
+              <m:r>
+                <w:rPr>
+                  <w:rFonts w:ascii="Cambria Math" w:hAnsi="Cambria Math"/>
+                </w:rPr>
+                <m:t>R</m:t>
+              </m:r>
+            </m:e>
+            <m:sub>
+              <m:r>
+                <w:rPr>
+                  <w:rFonts w:ascii="Cambria Math" w:hAnsi="Cambria Math"/>
+                </w:rPr>
+                <m:t>2</m:t>
+              </m:r>
+            </m:sub>
+          </m:sSub>
+          <m:r>
+            <w:rPr>
+              <w:rFonts w:ascii="Cambria Math" w:hAnsi="Cambria Math"/>
+            </w:rPr>
+            <m:t>=</m:t>
+          </m:r>
+          <m:sSub>
+            <m:sSubPr>
+              <m:ctrlPr>
+                <w:rPr>
+                  <w:rFonts w:ascii="Cambria Math" w:hAnsi="Cambria Math"/>
+                  <w:i/>
+                </w:rPr>
+              </m:ctrlPr>
+            </m:sSubPr>
+            <m:e>
+              <m:r>
+                <w:rPr>
+                  <w:rFonts w:ascii="Cambria Math" w:hAnsi="Cambria Math"/>
+                </w:rPr>
+                <m:t>R</m:t>
+              </m:r>
+            </m:e>
+            <m:sub>
+              <m:r>
+                <w:rPr>
+                  <w:rFonts w:ascii="Cambria Math" w:hAnsi="Cambria Math"/>
+                </w:rPr>
+                <m:t>4</m:t>
+              </m:r>
+            </m:sub>
+          </m:sSub>
+        </m:oMath>
+      </m:oMathPara>
+    </w:p>
+    <w:p>
+      <w:r>
+        <w:t xml:space="preserve">Ableiten. Man erkennt dies ist genau dann der Fall, wenn </w:t>
+      </w:r>
+    </w:p>
+    <w:p>
+      <w:pPr>
+        <w:jc w:val="center"/>
+      </w:pPr>
+      <m:oMath>
+        <m:r>
+          <w:rPr>
+            <w:rFonts w:ascii="Cambria Math" w:hAnsi="Cambria Math"/>
+          </w:rPr>
+          <m:t>T=0°C</m:t>
+        </m:r>
+      </m:oMath>
+      <w:r>
+        <w:t xml:space="preserve"> </w:t>
+      </w:r>
+    </w:p>
+    <w:p>
+      <w:r>
+        <w:t xml:space="preserve">Ist. </w:t>
+      </w:r>
       <w:bookmarkStart w:id="0" w:name="_GoBack"/>
       <w:bookmarkEnd w:id="0"/>
     </w:p>
-    <w:p/>
     <w:p>
       <w:pPr>
         <w:pStyle w:val="berschrift6"/>
@@ -6503,12 +7243,12 @@
     </w:p>
     <w:p/>
     <w:sectPr>
-      <w:headerReference w:type="even" r:id="rId9"/>
-      <w:headerReference w:type="default" r:id="rId10"/>
-      <w:footerReference w:type="even" r:id="rId11"/>
-      <w:footerReference w:type="default" r:id="rId12"/>
-      <w:headerReference w:type="first" r:id="rId13"/>
-      <w:footerReference w:type="first" r:id="rId14"/>
+      <w:headerReference w:type="even" r:id="rId10"/>
+      <w:headerReference w:type="default" r:id="rId11"/>
+      <w:footerReference w:type="even" r:id="rId12"/>
+      <w:footerReference w:type="default" r:id="rId13"/>
+      <w:headerReference w:type="first" r:id="rId14"/>
+      <w:footerReference w:type="first" r:id="rId15"/>
       <w:pgSz w:w="11906" w:h="16838"/>
       <w:pgMar w:top="1417" w:right="1417" w:bottom="1134" w:left="1417" w:header="708" w:footer="708" w:gutter="0"/>
       <w:cols w:space="708"/>
@@ -6592,27 +7332,14 @@
     <w:r>
       <w:t xml:space="preserve"> von </w:t>
     </w:r>
-    <w:r>
-      <w:fldChar w:fldCharType="begin"/>
-    </w:r>
-    <w:r>
-      <w:instrText xml:space="preserve"> NUMPAGES </w:instrText>
-    </w:r>
-    <w:r>
-      <w:fldChar w:fldCharType="separate"/>
-    </w:r>
-    <w:r>
-      <w:rPr>
-        <w:noProof/>
-      </w:rPr>
-      <w:t>4</w:t>
-    </w:r>
-    <w:r>
-      <w:rPr>
-        <w:noProof/>
-      </w:rPr>
-      <w:fldChar w:fldCharType="end"/>
-    </w:r>
+    <w:fldSimple w:instr=" NUMPAGES ">
+      <w:r>
+        <w:rPr>
+          <w:noProof/>
+        </w:rPr>
+        <w:t>4</w:t>
+      </w:r>
+    </w:fldSimple>
   </w:p>
 </w:ftr>
 </file>
@@ -11834,4 +12561,16 @@
     </a:ext>
   </a:extLst>
 </a:theme>
+</file>
+
+<file path=customXml/item1.xml><?xml version="1.0" encoding="utf-8"?>
+<b:Sources xmlns:b="http://schemas.openxmlformats.org/officeDocument/2006/bibliography" xmlns="http://schemas.openxmlformats.org/officeDocument/2006/bibliography" SelectedStyle="\APASixthEditionOfficeOnline.xsl" StyleName="APA" Version="6"/>
+</file>
+
+<file path=customXml/itemProps1.xml><?xml version="1.0" encoding="utf-8"?>
+<ds:datastoreItem xmlns:ds="http://schemas.openxmlformats.org/officeDocument/2006/customXml" ds:itemID="{BCC7E38B-942D-447A-ABCF-82EF77A227DE}">
+  <ds:schemaRefs>
+    <ds:schemaRef ds:uri="http://schemas.openxmlformats.org/officeDocument/2006/bibliography"/>
+  </ds:schemaRefs>
+</ds:datastoreItem>
 </file>
</xml_diff>